<commit_message>
adding figure for CV for Random Forest
</commit_message>
<xml_diff>
--- a/course_project/submissions/Written_Report.docx
+++ b/course_project/submissions/Written_Report.docx
@@ -158,7 +158,7 @@
         </w:rPr>
         <w:t xml:space="preserve">: </w:t>
       </w:r>
-      <w:hyperlink r:id="rId6" w:history="1">
+      <w:hyperlink r:id="rId7" w:history="1">
         <w:r>
           <w:rPr>
             <w:rStyle w:val="Hyperlink"/>
@@ -291,6 +291,7 @@
       <w:r>
         <w:rPr>
           <w:rFonts w:asciiTheme="majorHAnsi" w:hAnsiTheme="majorHAnsi" w:cstheme="majorHAnsi"/>
+          <w:noProof/>
           <w:sz w:val="32"/>
           <w:szCs w:val="32"/>
         </w:rPr>
@@ -310,10 +311,10 @@
                     <pic:cNvPicPr/>
                   </pic:nvPicPr>
                   <pic:blipFill>
-                    <a:blip r:embed="rId7">
+                    <a:blip r:embed="rId8">
                       <a:extLst>
                         <a:ext uri="{96DAC541-7B7A-43D3-8B79-37D633B846F1}">
-                          <asvg:svgBlip xmlns:asvg="http://schemas.microsoft.com/office/drawing/2016/SVG/main" r:embed="rId8"/>
+                          <asvg:svgBlip xmlns:asvg="http://schemas.microsoft.com/office/drawing/2016/SVG/main" r:embed="rId9"/>
                         </a:ext>
                       </a:extLst>
                     </a:blip>
@@ -592,11 +593,21 @@
       </w:r>
     </w:p>
     <w:p/>
+    <w:p/>
+    <w:p/>
+    <w:p/>
+    <w:p/>
+    <w:p/>
+    <w:p/>
+    <w:p/>
+    <w:p/>
+    <w:p/>
     <w:p>
       <w:pPr>
         <w:pStyle w:val="Heading1"/>
       </w:pPr>
       <w:r>
+        <w:lastRenderedPageBreak/>
         <w:t>Data Source</w:t>
       </w:r>
     </w:p>
@@ -621,6 +632,9 @@
         <w:t>dataset</w:t>
       </w:r>
       <w:r>
+        <w:t xml:space="preserve"> composed of a training set (N = 1,460) and a test set (N = 1,459), each containing 80 predictor columns</w:t>
+      </w:r>
+      <w:r>
         <w:t>:</w:t>
       </w:r>
     </w:p>
@@ -629,7 +643,7 @@
       <w:pPr>
         <w:jc w:val="center"/>
       </w:pPr>
-      <w:hyperlink r:id="rId9" w:history="1">
+      <w:hyperlink r:id="rId10" w:history="1">
         <w:r>
           <w:rPr>
             <w:rStyle w:val="Hyperlink"/>
@@ -654,16 +668,46 @@
         <w:t>s</w:t>
       </w:r>
       <w:r>
-        <w:t xml:space="preserve"> that sale prices were only available for the training set. After model development, the best model was used to make predictions on the unlabeled test set</w:t>
-      </w:r>
-      <w:r>
-        <w:t xml:space="preserve">. This </w:t>
-      </w:r>
-      <w:r>
-        <w:t xml:space="preserve">allowed for </w:t>
-      </w:r>
-      <w:r>
-        <w:t>error calculations on unseen data.</w:t>
+        <w:t xml:space="preserve"> that sale prices were only available for the training set. After development, </w:t>
+      </w:r>
+      <w:r>
+        <w:t>the</w:t>
+      </w:r>
+      <w:r>
+        <w:t xml:space="preserve"> </w:t>
+      </w:r>
+      <w:r>
+        <w:t xml:space="preserve">best model </w:t>
+      </w:r>
+      <w:r>
+        <w:t xml:space="preserve">was used </w:t>
+      </w:r>
+      <w:r>
+        <w:t>to make predictions on the unlabeled test set</w:t>
+      </w:r>
+      <w:r>
+        <w:t>. Predictions</w:t>
+      </w:r>
+      <w:r>
+        <w:t xml:space="preserve"> </w:t>
+      </w:r>
+      <w:r>
+        <w:t>were</w:t>
+      </w:r>
+      <w:r>
+        <w:t xml:space="preserve"> </w:t>
+      </w:r>
+      <w:r>
+        <w:t>uploaded to Kaggle</w:t>
+      </w:r>
+      <w:r>
+        <w:t xml:space="preserve">, which </w:t>
+      </w:r>
+      <w:r>
+        <w:t xml:space="preserve">subsequently </w:t>
+      </w:r>
+      <w:r>
+        <w:t>computed test error.</w:t>
       </w:r>
     </w:p>
     <w:p>
@@ -671,25 +715,1099 @@
         <w:pStyle w:val="Heading1"/>
       </w:pPr>
       <w:r>
+        <w:t>Proposed Methodology</w:t>
+      </w:r>
+    </w:p>
+    <w:p/>
+    <w:p>
+      <w:r>
+        <w:t xml:space="preserve">In </w:t>
+      </w:r>
+      <w:r>
+        <w:t>th</w:t>
+      </w:r>
+      <w:r>
+        <w:t>e train set,</w:t>
+      </w:r>
+      <w:r>
+        <w:t xml:space="preserve"> square footage alone </w:t>
+      </w:r>
+      <w:r>
+        <w:t xml:space="preserve">accounted for 67% of the variation in </w:t>
+      </w:r>
+      <w:r>
+        <w:t xml:space="preserve">sale prices </w:t>
+      </w:r>
+      <w:r>
+        <w:t xml:space="preserve">in a </w:t>
+      </w:r>
+      <w:r>
+        <w:t xml:space="preserve">linear regression </w:t>
+      </w:r>
+      <w:r>
+        <w:t xml:space="preserve">model </w:t>
+      </w:r>
+      <w:r>
+        <w:t>(</w:t>
+      </w:r>
+      <w:r>
+        <w:t>Figure 1).</w:t>
+      </w:r>
+    </w:p>
+    <w:p/>
+    <w:p>
+      <w:r>
+        <w:rPr>
+          <w:b/>
+          <w:bCs/>
+        </w:rPr>
+        <w:t xml:space="preserve">Figure 1. </w:t>
+      </w:r>
+      <w:r>
+        <w:t>Sale price as a function of square footage</w:t>
+      </w:r>
+    </w:p>
+    <w:p/>
+    <w:p>
+      <w:pPr>
+        <w:jc w:val="center"/>
+        <w:rPr>
+          <w:rFonts w:ascii="Times New Roman" w:eastAsia="Times New Roman" w:hAnsi="Times New Roman" w:cs="Times New Roman"/>
+        </w:rPr>
+      </w:pPr>
+      <w:r>
+        <w:rPr>
+          <w:rFonts w:ascii="Times New Roman" w:eastAsia="Times New Roman" w:hAnsi="Times New Roman" w:cs="Times New Roman"/>
+          <w:noProof/>
+        </w:rPr>
+        <w:drawing>
+          <wp:inline distT="0" distB="0" distL="0" distR="0" wp14:anchorId="56AD3E97" wp14:editId="4F4716B9">
+            <wp:extent cx="4457700" cy="2590800"/>
+            <wp:effectExtent l="0" t="0" r="0" b="0"/>
+            <wp:docPr id="6" name="Graphic 6"/>
+            <wp:cNvGraphicFramePr>
+              <a:graphicFrameLocks xmlns:a="http://schemas.openxmlformats.org/drawingml/2006/main" noChangeAspect="1"/>
+            </wp:cNvGraphicFramePr>
+            <a:graphic xmlns:a="http://schemas.openxmlformats.org/drawingml/2006/main">
+              <a:graphicData uri="http://schemas.openxmlformats.org/drawingml/2006/picture">
+                <pic:pic xmlns:pic="http://schemas.openxmlformats.org/drawingml/2006/picture">
+                  <pic:nvPicPr>
+                    <pic:cNvPr id="1" name=""/>
+                    <pic:cNvPicPr/>
+                  </pic:nvPicPr>
+                  <pic:blipFill>
+                    <a:blip r:embed="rId11">
+                      <a:extLst>
+                        <a:ext uri="{96DAC541-7B7A-43D3-8B79-37D633B846F1}">
+                          <asvg:svgBlip xmlns:asvg="http://schemas.microsoft.com/office/drawing/2016/SVG/main" r:embed="rId12"/>
+                        </a:ext>
+                      </a:extLst>
+                    </a:blip>
+                    <a:stretch>
+                      <a:fillRect/>
+                    </a:stretch>
+                  </pic:blipFill>
+                  <pic:spPr>
+                    <a:xfrm>
+                      <a:off x="0" y="0"/>
+                      <a:ext cx="4457700" cy="2590800"/>
+                    </a:xfrm>
+                    <a:prstGeom prst="rect">
+                      <a:avLst/>
+                    </a:prstGeom>
+                  </pic:spPr>
+                </pic:pic>
+              </a:graphicData>
+            </a:graphic>
+          </wp:inline>
+        </w:drawing>
+      </w:r>
+    </w:p>
+    <w:p/>
+    <w:p>
+      <w:r>
+        <w:t>Accounting for the location of the home increase</w:t>
+      </w:r>
+      <w:r>
+        <w:t>d</w:t>
+      </w:r>
+      <w:r>
+        <w:t xml:space="preserve"> the r</w:t>
+      </w:r>
+      <w:r>
+        <w:rPr>
+          <w:vertAlign w:val="superscript"/>
+        </w:rPr>
+        <w:t>2</w:t>
+      </w:r>
+      <w:r>
+        <w:t xml:space="preserve"> value to 0.80. </w:t>
+      </w:r>
+      <w:r>
+        <w:t>Other variables found to be significant predictors of sale price when included with square footage and location were:</w:t>
+      </w:r>
+    </w:p>
+    <w:p/>
+    <w:p>
+      <w:pPr>
+        <w:pStyle w:val="ListParagraph"/>
+        <w:numPr>
+          <w:ilvl w:val="0"/>
+          <w:numId w:val="1"/>
+        </w:numPr>
+      </w:pPr>
+      <w:r>
+        <w:t>b</w:t>
+      </w:r>
+      <w:r>
+        <w:t>oundary between house and the nearest road (lot frontage)</w:t>
+      </w:r>
+    </w:p>
+    <w:p>
+      <w:pPr>
+        <w:pStyle w:val="ListParagraph"/>
+        <w:numPr>
+          <w:ilvl w:val="0"/>
+          <w:numId w:val="1"/>
+        </w:numPr>
+      </w:pPr>
+      <w:r>
+        <w:t>y</w:t>
+      </w:r>
+      <w:r>
+        <w:t>ear of remodel</w:t>
+      </w:r>
+      <w:r>
+        <w:t xml:space="preserve"> or year built</w:t>
+      </w:r>
+      <w:r>
+        <w:t xml:space="preserve"> (</w:t>
+      </w:r>
+      <w:r>
+        <w:t>whichever was more recent</w:t>
+      </w:r>
+      <w:r>
+        <w:t>)</w:t>
+      </w:r>
+    </w:p>
+    <w:p>
+      <w:pPr>
+        <w:pStyle w:val="ListParagraph"/>
+        <w:numPr>
+          <w:ilvl w:val="0"/>
+          <w:numId w:val="1"/>
+        </w:numPr>
+      </w:pPr>
+      <w:r>
+        <w:t>exterior</w:t>
+      </w:r>
+      <w:r>
+        <w:t>, heating system, and kitchen</w:t>
+      </w:r>
+      <w:r>
+        <w:t xml:space="preserve"> quality (5 level ordinal variable</w:t>
+      </w:r>
+      <w:r>
+        <w:t>s</w:t>
+      </w:r>
+      <w:r>
+        <w:t>)</w:t>
+      </w:r>
+    </w:p>
+    <w:p>
+      <w:pPr>
+        <w:pStyle w:val="ListParagraph"/>
+        <w:numPr>
+          <w:ilvl w:val="0"/>
+          <w:numId w:val="1"/>
+        </w:numPr>
+      </w:pPr>
+      <w:r>
+        <w:t>number of bathrooms</w:t>
+      </w:r>
+    </w:p>
+    <w:p>
+      <w:pPr>
+        <w:pStyle w:val="ListParagraph"/>
+        <w:numPr>
+          <w:ilvl w:val="0"/>
+          <w:numId w:val="1"/>
+        </w:numPr>
+      </w:pPr>
+      <w:r>
+        <w:t>condition of sale (normal, foreclosure, between family members, etc.)</w:t>
+      </w:r>
+    </w:p>
+    <w:p>
+      <w:pPr>
+        <w:pStyle w:val="ListParagraph"/>
+        <w:numPr>
+          <w:ilvl w:val="0"/>
+          <w:numId w:val="1"/>
+        </w:numPr>
+      </w:pPr>
+      <w:r>
+        <w:t>basement in good condition</w:t>
+      </w:r>
+    </w:p>
+    <w:p>
+      <w:pPr>
+        <w:pStyle w:val="ListParagraph"/>
+        <w:numPr>
+          <w:ilvl w:val="0"/>
+          <w:numId w:val="1"/>
+        </w:numPr>
+      </w:pPr>
+      <w:r>
+        <w:t>number of cars that can fit in garage</w:t>
+      </w:r>
+    </w:p>
+    <w:p>
+      <w:pPr>
+        <w:pStyle w:val="ListParagraph"/>
+        <w:numPr>
+          <w:ilvl w:val="0"/>
+          <w:numId w:val="1"/>
+        </w:numPr>
+      </w:pPr>
+      <w:r>
         <w:lastRenderedPageBreak/>
-        <w:t>Proposed Methodology</w:t>
-      </w:r>
-    </w:p>
+        <w:t>has a fireplace</w:t>
+      </w:r>
+    </w:p>
+    <w:p>
+      <w:pPr>
+        <w:pStyle w:val="ListParagraph"/>
+        <w:numPr>
+          <w:ilvl w:val="0"/>
+          <w:numId w:val="1"/>
+        </w:numPr>
+      </w:pPr>
+      <w:r>
+        <w:t>central air conditioning</w:t>
+      </w:r>
+    </w:p>
+    <w:p>
+      <w:pPr>
+        <w:pStyle w:val="ListParagraph"/>
+        <w:numPr>
+          <w:ilvl w:val="0"/>
+          <w:numId w:val="1"/>
+        </w:numPr>
+      </w:pPr>
+      <w:r>
+        <w:t>zoning classification of sale (commercial, agriculture, industrial, etc.)</w:t>
+      </w:r>
+    </w:p>
+    <w:p>
+      <w:pPr>
+        <w:pStyle w:val="ListParagraph"/>
+      </w:pPr>
+    </w:p>
+    <w:p>
+      <w:r>
+        <w:t>Non-significant</w:t>
+      </w:r>
+      <w:r>
+        <w:t xml:space="preserve"> variables </w:t>
+      </w:r>
+      <w:r>
+        <w:t>included in the models</w:t>
+      </w:r>
+      <w:r>
+        <w:t>:</w:t>
+      </w:r>
+    </w:p>
+    <w:p/>
+    <w:p>
+      <w:pPr>
+        <w:pStyle w:val="ListParagraph"/>
+        <w:numPr>
+          <w:ilvl w:val="0"/>
+          <w:numId w:val="2"/>
+        </w:numPr>
+      </w:pPr>
+      <w:r>
+        <w:t>has a fence with good privacy</w:t>
+      </w:r>
+    </w:p>
+    <w:p>
+      <w:pPr>
+        <w:pStyle w:val="ListParagraph"/>
+        <w:numPr>
+          <w:ilvl w:val="0"/>
+          <w:numId w:val="2"/>
+        </w:numPr>
+      </w:pPr>
+      <w:r>
+        <w:t>has a porch</w:t>
+      </w:r>
+    </w:p>
+    <w:p>
+      <w:pPr>
+        <w:pStyle w:val="ListParagraph"/>
+        <w:numPr>
+          <w:ilvl w:val="0"/>
+          <w:numId w:val="2"/>
+        </w:numPr>
+      </w:pPr>
+      <w:r>
+        <w:t>near a railroad</w:t>
+      </w:r>
+    </w:p>
+    <w:p>
+      <w:pPr>
+        <w:pStyle w:val="ListParagraph"/>
+        <w:numPr>
+          <w:ilvl w:val="0"/>
+          <w:numId w:val="2"/>
+        </w:numPr>
+      </w:pPr>
+      <w:r>
+        <w:t>near a park</w:t>
+      </w:r>
+    </w:p>
+    <w:p>
+      <w:pPr>
+        <w:pStyle w:val="ListParagraph"/>
+      </w:pPr>
+    </w:p>
+    <w:p>
+      <w:r>
+        <w:t>Non-significant variables were included in the models</w:t>
+      </w:r>
+      <w:r>
+        <w:t xml:space="preserve"> because they had associations with sale price </w:t>
+      </w:r>
+      <w:r>
+        <w:t>when tested individually</w:t>
+      </w:r>
+      <w:r>
+        <w:t xml:space="preserve">. </w:t>
+      </w:r>
+      <w:r>
+        <w:t>Additionally, non-significant variables in a regression model may hold more weight</w:t>
+      </w:r>
+      <w:r>
+        <w:t xml:space="preserve"> </w:t>
+      </w:r>
+      <w:r>
+        <w:t>in non-linear models</w:t>
+      </w:r>
+      <w:r>
+        <w:t>.</w:t>
+      </w:r>
+    </w:p>
+    <w:p/>
+    <w:p>
+      <w:r>
+        <w:t xml:space="preserve">There were a multitude of other variables in the dataset </w:t>
+      </w:r>
+      <w:r>
+        <w:t xml:space="preserve">not considered </w:t>
+      </w:r>
+      <w:r>
+        <w:t xml:space="preserve">(e.g., </w:t>
+      </w:r>
+      <w:r>
+        <w:t>type of road access, type of alley, shape of property)</w:t>
+      </w:r>
+      <w:r>
+        <w:t xml:space="preserve"> due to time constraints</w:t>
+      </w:r>
+      <w:r>
+        <w:t xml:space="preserve">. </w:t>
+      </w:r>
+      <w:r>
+        <w:t>With u</w:t>
+      </w:r>
+      <w:r>
+        <w:t>nlimited time</w:t>
+      </w:r>
+      <w:r>
+        <w:t>,</w:t>
+      </w:r>
+      <w:r>
+        <w:t xml:space="preserve"> </w:t>
+      </w:r>
+      <w:r>
+        <w:t>all variables should have been considered to maximize model performance.</w:t>
+      </w:r>
+    </w:p>
+    <w:p/>
+    <w:p>
+      <w:r>
+        <w:t xml:space="preserve">The final train set </w:t>
+      </w:r>
+      <w:r>
+        <w:t>included 41 predictor variables</w:t>
+      </w:r>
+      <w:r>
+        <w:t xml:space="preserve"> that showed some association with sale price during exploratory analysis. </w:t>
+      </w:r>
+      <w:r>
+        <w:t xml:space="preserve">All numeric predictor variables were standardized </w:t>
+      </w:r>
+      <w:r>
+        <w:t xml:space="preserve">before model testing </w:t>
+      </w:r>
+      <w:r>
+        <w:t>since some models were sensitive to differ</w:t>
+      </w:r>
+      <w:r>
+        <w:t>ing</w:t>
+      </w:r>
+      <w:r>
+        <w:t xml:space="preserve"> scales between variables. </w:t>
+      </w:r>
+      <w:r>
+        <w:t xml:space="preserve">Sale price had a log transformation applied </w:t>
+      </w:r>
+      <w:r>
+        <w:t>since Kaggle submission</w:t>
+      </w:r>
+      <w:r>
+        <w:t>s</w:t>
+      </w:r>
+      <w:r>
+        <w:t xml:space="preserve"> were evaluated on Root-Mean-Square-Error (RMSE) between the logarithms of the predicted and actual sale price to ensure errors </w:t>
+      </w:r>
+      <w:r>
+        <w:t xml:space="preserve">for </w:t>
+      </w:r>
+      <w:r>
+        <w:t xml:space="preserve">expensive houses and cheap houses </w:t>
+      </w:r>
+      <w:r>
+        <w:t>had equal weight.</w:t>
+      </w:r>
+    </w:p>
+    <w:p/>
+    <w:p>
+      <w:r>
+        <w:t>Seven models were tested on the train set</w:t>
+      </w:r>
+      <w:r>
+        <w:t>:</w:t>
+      </w:r>
+    </w:p>
+    <w:p>
+      <w:pPr>
+        <w:pStyle w:val="ListParagraph"/>
+        <w:numPr>
+          <w:ilvl w:val="0"/>
+          <w:numId w:val="3"/>
+        </w:numPr>
+      </w:pPr>
+      <w:r>
+        <w:t>Li</w:t>
+      </w:r>
+      <w:r>
+        <w:t xml:space="preserve">near </w:t>
+      </w:r>
+      <w:r>
+        <w:t>R</w:t>
+      </w:r>
+      <w:r>
+        <w:t>egression</w:t>
+      </w:r>
+    </w:p>
+    <w:p>
+      <w:pPr>
+        <w:pStyle w:val="ListParagraph"/>
+        <w:numPr>
+          <w:ilvl w:val="0"/>
+          <w:numId w:val="3"/>
+        </w:numPr>
+      </w:pPr>
+      <w:r>
+        <w:t>L</w:t>
+      </w:r>
+      <w:r>
+        <w:t xml:space="preserve">inear </w:t>
+      </w:r>
+      <w:r>
+        <w:t>Re</w:t>
+      </w:r>
+      <w:r>
+        <w:t xml:space="preserve">gression </w:t>
+      </w:r>
+      <w:r>
+        <w:t>Subset (</w:t>
+      </w:r>
+      <w:r>
+        <w:t>using only square footage and location</w:t>
+      </w:r>
+      <w:r>
+        <w:t>)</w:t>
+      </w:r>
+    </w:p>
+    <w:p>
+      <w:pPr>
+        <w:pStyle w:val="ListParagraph"/>
+        <w:numPr>
+          <w:ilvl w:val="0"/>
+          <w:numId w:val="3"/>
+        </w:numPr>
+      </w:pPr>
+      <w:r>
+        <w:t>K Nearest Neighbor (KNN)</w:t>
+      </w:r>
+    </w:p>
+    <w:p>
+      <w:pPr>
+        <w:pStyle w:val="ListParagraph"/>
+        <w:numPr>
+          <w:ilvl w:val="0"/>
+          <w:numId w:val="3"/>
+        </w:numPr>
+      </w:pPr>
+      <w:r>
+        <w:t>Lasso Regression</w:t>
+      </w:r>
+    </w:p>
+    <w:p>
+      <w:pPr>
+        <w:pStyle w:val="ListParagraph"/>
+        <w:numPr>
+          <w:ilvl w:val="0"/>
+          <w:numId w:val="3"/>
+        </w:numPr>
+      </w:pPr>
+      <w:r>
+        <w:t>Ridge Regression</w:t>
+      </w:r>
+    </w:p>
+    <w:p>
+      <w:pPr>
+        <w:pStyle w:val="ListParagraph"/>
+        <w:numPr>
+          <w:ilvl w:val="0"/>
+          <w:numId w:val="3"/>
+        </w:numPr>
+      </w:pPr>
+      <w:r>
+        <w:t>Random Forest</w:t>
+      </w:r>
+    </w:p>
+    <w:p>
+      <w:pPr>
+        <w:pStyle w:val="ListParagraph"/>
+        <w:numPr>
+          <w:ilvl w:val="0"/>
+          <w:numId w:val="3"/>
+        </w:numPr>
+      </w:pPr>
+      <w:r>
+        <w:t>A stacking ensemble method (average of Lasso and Random Forest predictions)</w:t>
+      </w:r>
+    </w:p>
+    <w:p/>
+    <w:p>
+      <w:r>
+        <w:t>100-fold Monte Carlo cross validation</w:t>
+      </w:r>
+      <w:r>
+        <w:t xml:space="preserve"> (80% train, 20% validation)</w:t>
+      </w:r>
+      <w:r>
+        <w:t xml:space="preserve"> was </w:t>
+      </w:r>
+      <w:r>
+        <w:t xml:space="preserve">performed on the train set </w:t>
+      </w:r>
+      <w:r>
+        <w:t>to estimate which model would generalize best to unseen data. In each of the 100 Monte Carlo iterations, tuning parameters (e.g., lambda for Lasso and Ridge, K for KNN, number of trees for Random Forest) were optimized using 5-fold cross validation before making predictions.  The model that had the lowest median test error among the 100 iterations was chosen as the best model</w:t>
+      </w:r>
+      <w:r>
+        <w:t>, which ended up being the stacking ensemble method</w:t>
+      </w:r>
+      <w:r>
+        <w:t>.</w:t>
+      </w:r>
+      <w:r>
+        <w:t xml:space="preserve"> Since the stacking ensemble consisted of Lasso and Random Forest, these two methods were retuned using </w:t>
+      </w:r>
+      <w:r>
+        <w:t xml:space="preserve">5-fold cross validation on </w:t>
+      </w:r>
+      <w:r>
+        <w:t xml:space="preserve">the full train set before making predictions on the test set. </w:t>
+      </w:r>
+      <w:r>
+        <w:t>Figure 2 shows the results of 5-fold cross validation on the full train set with Random Forest</w:t>
+      </w:r>
+    </w:p>
+    <w:p>
+      <w:r>
+        <w:rPr>
+          <w:b/>
+          <w:bCs/>
+        </w:rPr>
+        <w:lastRenderedPageBreak/>
+        <w:t xml:space="preserve">Figure 2. </w:t>
+      </w:r>
+      <w:r>
+        <w:t>Random Forest cross validated training error</w:t>
+      </w:r>
+    </w:p>
+    <w:p/>
+    <w:p>
+      <w:pPr>
+        <w:jc w:val="center"/>
+      </w:pPr>
+      <w:r>
+        <w:drawing>
+          <wp:inline distT="0" distB="0" distL="0" distR="0" wp14:anchorId="440DCE49" wp14:editId="0C275EAC">
+            <wp:extent cx="5943600" cy="3566160"/>
+            <wp:effectExtent l="0" t="0" r="0" b="2540"/>
+            <wp:docPr id="4" name="Picture 4" descr="Chart&#10;&#10;Description automatically generated"/>
+            <wp:cNvGraphicFramePr>
+              <a:graphicFrameLocks xmlns:a="http://schemas.openxmlformats.org/drawingml/2006/main" noChangeAspect="1"/>
+            </wp:cNvGraphicFramePr>
+            <a:graphic xmlns:a="http://schemas.openxmlformats.org/drawingml/2006/main">
+              <a:graphicData uri="http://schemas.openxmlformats.org/drawingml/2006/picture">
+                <pic:pic xmlns:pic="http://schemas.openxmlformats.org/drawingml/2006/picture">
+                  <pic:nvPicPr>
+                    <pic:cNvPr id="4" name="Picture 4" descr="Chart&#10;&#10;Description automatically generated"/>
+                    <pic:cNvPicPr/>
+                  </pic:nvPicPr>
+                  <pic:blipFill>
+                    <a:blip r:embed="rId13"/>
+                    <a:stretch>
+                      <a:fillRect/>
+                    </a:stretch>
+                  </pic:blipFill>
+                  <pic:spPr>
+                    <a:xfrm>
+                      <a:off x="0" y="0"/>
+                      <a:ext cx="5943600" cy="3566160"/>
+                    </a:xfrm>
+                    <a:prstGeom prst="rect">
+                      <a:avLst/>
+                    </a:prstGeom>
+                  </pic:spPr>
+                </pic:pic>
+              </a:graphicData>
+            </a:graphic>
+          </wp:inline>
+        </w:drawing>
+      </w:r>
+    </w:p>
+    <w:p/>
+    <w:p/>
+    <w:p/>
+    <w:p/>
+    <w:p/>
+    <w:p/>
+    <w:p/>
+    <w:p/>
+    <w:p/>
+    <w:p/>
+    <w:p/>
+    <w:p/>
+    <w:p/>
+    <w:p/>
+    <w:p/>
+    <w:p/>
+    <w:p/>
+    <w:p/>
+    <w:p/>
+    <w:p/>
+    <w:p/>
+    <w:p/>
     <w:p/>
     <w:p>
       <w:pPr>
         <w:pStyle w:val="Heading1"/>
       </w:pPr>
       <w:r>
+        <w:lastRenderedPageBreak/>
         <w:t>Analysis and Results</w:t>
       </w:r>
     </w:p>
     <w:p/>
     <w:p>
+      <w:r>
+        <w:t xml:space="preserve">Figure </w:t>
+      </w:r>
+      <w:r>
+        <w:t>3</w:t>
+      </w:r>
+      <w:r>
+        <w:t xml:space="preserve"> displays the error results across the 100-fold Monte Carlo cross validation experiment for each model.</w:t>
+      </w:r>
+    </w:p>
+    <w:p/>
+    <w:p>
+      <w:r>
+        <w:rPr>
+          <w:b/>
+          <w:bCs/>
+        </w:rPr>
+        <w:t xml:space="preserve">Figure </w:t>
+      </w:r>
+      <w:r>
+        <w:rPr>
+          <w:b/>
+          <w:bCs/>
+        </w:rPr>
+        <w:t>3</w:t>
+      </w:r>
+      <w:r>
+        <w:rPr>
+          <w:b/>
+          <w:bCs/>
+        </w:rPr>
+        <w:t xml:space="preserve">. </w:t>
+      </w:r>
+      <w:r>
+        <w:t>Box Plot distributions of errors for 100-fold Monte Carlo cross validation, by model</w:t>
+      </w:r>
+    </w:p>
+    <w:p/>
+    <w:p>
+      <w:pPr>
+        <w:jc w:val="center"/>
+        <w:rPr>
+          <w:rFonts w:ascii="Times New Roman" w:eastAsia="Times New Roman" w:hAnsi="Times New Roman" w:cs="Times New Roman"/>
+        </w:rPr>
+      </w:pPr>
+      <w:r>
+        <w:rPr>
+          <w:rFonts w:ascii="Times New Roman" w:eastAsia="Times New Roman" w:hAnsi="Times New Roman" w:cs="Times New Roman"/>
+        </w:rPr>
+        <w:fldChar w:fldCharType="begin"/>
+      </w:r>
+      <w:r>
+        <w:rPr>
+          <w:rFonts w:ascii="Times New Roman" w:eastAsia="Times New Roman" w:hAnsi="Times New Roman" w:cs="Times New Roman"/>
+        </w:rPr>
+        <w:instrText xml:space="preserve"> INCLUDEPICTURE "https://github.com/kylemjonesislanders/GT-7406-StatisticalLearning/blob/master/course_project/modeling/images/MonteCarloResults.jpeg?raw=true" \* MERGEFORMATINET </w:instrText>
+      </w:r>
+      <w:r>
+        <w:rPr>
+          <w:rFonts w:ascii="Times New Roman" w:eastAsia="Times New Roman" w:hAnsi="Times New Roman" w:cs="Times New Roman"/>
+        </w:rPr>
+        <w:fldChar w:fldCharType="separate"/>
+      </w:r>
+      <w:r>
+        <w:rPr>
+          <w:rFonts w:ascii="Times New Roman" w:eastAsia="Times New Roman" w:hAnsi="Times New Roman" w:cs="Times New Roman"/>
+          <w:noProof/>
+        </w:rPr>
+        <w:drawing>
+          <wp:inline distT="0" distB="0" distL="0" distR="0" wp14:anchorId="5BA15912" wp14:editId="0573BE4D">
+            <wp:extent cx="5943600" cy="3566795"/>
+            <wp:effectExtent l="0" t="0" r="0" b="1905"/>
+            <wp:docPr id="2" name="Picture 2" descr="Chart, box and whisker chart&#10;&#10;Description automatically generated"/>
+            <wp:cNvGraphicFramePr>
+              <a:graphicFrameLocks xmlns:a="http://schemas.openxmlformats.org/drawingml/2006/main" noChangeAspect="1"/>
+            </wp:cNvGraphicFramePr>
+            <a:graphic xmlns:a="http://schemas.openxmlformats.org/drawingml/2006/main">
+              <a:graphicData uri="http://schemas.openxmlformats.org/drawingml/2006/picture">
+                <pic:pic xmlns:pic="http://schemas.openxmlformats.org/drawingml/2006/picture">
+                  <pic:nvPicPr>
+                    <pic:cNvPr id="2" name="Picture 2" descr="Chart, box and whisker chart&#10;&#10;Description automatically generated"/>
+                    <pic:cNvPicPr>
+                      <a:picLocks noChangeAspect="1" noChangeArrowheads="1"/>
+                    </pic:cNvPicPr>
+                  </pic:nvPicPr>
+                  <pic:blipFill>
+                    <a:blip r:embed="rId14">
+                      <a:extLst>
+                        <a:ext uri="{28A0092B-C50C-407E-A947-70E740481C1C}">
+                          <a14:useLocalDpi xmlns:a14="http://schemas.microsoft.com/office/drawing/2010/main" val="0"/>
+                        </a:ext>
+                      </a:extLst>
+                    </a:blip>
+                    <a:srcRect/>
+                    <a:stretch>
+                      <a:fillRect/>
+                    </a:stretch>
+                  </pic:blipFill>
+                  <pic:spPr bwMode="auto">
+                    <a:xfrm>
+                      <a:off x="0" y="0"/>
+                      <a:ext cx="5943600" cy="3566795"/>
+                    </a:xfrm>
+                    <a:prstGeom prst="rect">
+                      <a:avLst/>
+                    </a:prstGeom>
+                    <a:noFill/>
+                    <a:ln>
+                      <a:noFill/>
+                    </a:ln>
+                  </pic:spPr>
+                </pic:pic>
+              </a:graphicData>
+            </a:graphic>
+          </wp:inline>
+        </w:drawing>
+      </w:r>
+      <w:r>
+        <w:rPr>
+          <w:rFonts w:ascii="Times New Roman" w:eastAsia="Times New Roman" w:hAnsi="Times New Roman" w:cs="Times New Roman"/>
+        </w:rPr>
+        <w:fldChar w:fldCharType="end"/>
+      </w:r>
+    </w:p>
+    <w:p>
+      <w:r>
+        <w:t xml:space="preserve">The stacking ensemble method had the lowest median test error (0.130), so it was chosen as the method to make predictions on the test set.  </w:t>
+      </w:r>
+      <w:r>
+        <w:t>This method used the average predicted log sale price between the Lasso and the Random Forest methods. Lasso</w:t>
+      </w:r>
+      <w:r>
+        <w:t xml:space="preserve"> was included in the ensemble because it had the lowest median test error (0.134) among the linear methods</w:t>
+      </w:r>
+      <w:r>
+        <w:t xml:space="preserve"> and </w:t>
+      </w:r>
+      <w:r>
+        <w:t xml:space="preserve">Random </w:t>
+      </w:r>
+      <w:r>
+        <w:t>F</w:t>
+      </w:r>
+      <w:r>
+        <w:t>orest was included because it</w:t>
+      </w:r>
+      <w:r>
+        <w:t xml:space="preserve"> is a nonlinear method that</w:t>
+      </w:r>
+      <w:r>
+        <w:t xml:space="preserve"> had a similar skill level to Lasso (0.136)</w:t>
+      </w:r>
+      <w:r>
+        <w:t xml:space="preserve">. </w:t>
+      </w:r>
+    </w:p>
+    <w:p/>
+    <w:p>
+      <w:r>
+        <w:t xml:space="preserve">Table 1 displays the RMSE values on the train and test sets using the optimized ensemble method. </w:t>
+      </w:r>
+      <w:r>
+        <w:t>It also includes the average deviation in $ between the predicted and actual sale price of a $160,000 home</w:t>
+      </w:r>
+      <w:r>
+        <w:t xml:space="preserve"> based on the RMSE value.</w:t>
+      </w:r>
+    </w:p>
+    <w:p/>
+    <w:p>
+      <w:r>
+        <w:rPr>
+          <w:b/>
+          <w:bCs/>
+        </w:rPr>
+        <w:t>Table 1.</w:t>
+      </w:r>
+      <w:r>
+        <w:t xml:space="preserve"> Ensemble results on full train and test sets</w:t>
+      </w:r>
+    </w:p>
+    <w:tbl>
+      <w:tblPr>
+        <w:tblStyle w:val="TableGrid"/>
+        <w:tblW w:w="0" w:type="auto"/>
+        <w:tblLook w:val="04A0" w:firstRow="1" w:lastRow="0" w:firstColumn="1" w:lastColumn="0" w:noHBand="0" w:noVBand="1"/>
+      </w:tblPr>
+      <w:tblGrid>
+        <w:gridCol w:w="2155"/>
+        <w:gridCol w:w="3060"/>
+        <w:gridCol w:w="4135"/>
+      </w:tblGrid>
+      <w:tr>
+        <w:tc>
+          <w:tcPr>
+            <w:tcW w:w="2155" w:type="dxa"/>
+          </w:tcPr>
+          <w:p/>
+        </w:tc>
+        <w:tc>
+          <w:tcPr>
+            <w:tcW w:w="3060" w:type="dxa"/>
+          </w:tcPr>
+          <w:p>
+            <w:pPr>
+              <w:jc w:val="center"/>
+              <w:rPr>
+                <w:b/>
+                <w:bCs/>
+              </w:rPr>
+            </w:pPr>
+            <w:r>
+              <w:rPr>
+                <w:b/>
+                <w:bCs/>
+              </w:rPr>
+              <w:t>RMSE</w:t>
+            </w:r>
+            <w:r>
+              <w:rPr>
+                <w:b/>
+                <w:bCs/>
+              </w:rPr>
+              <w:t xml:space="preserve"> of log sale price</w:t>
+            </w:r>
+          </w:p>
+        </w:tc>
+        <w:tc>
+          <w:tcPr>
+            <w:tcW w:w="4135" w:type="dxa"/>
+          </w:tcPr>
+          <w:p>
+            <w:pPr>
+              <w:jc w:val="center"/>
+              <w:rPr>
+                <w:b/>
+                <w:bCs/>
+              </w:rPr>
+            </w:pPr>
+            <w:r>
+              <w:rPr>
+                <w:b/>
+                <w:bCs/>
+              </w:rPr>
+              <w:t xml:space="preserve">Average </w:t>
+            </w:r>
+            <w:r>
+              <w:rPr>
+                <w:b/>
+                <w:bCs/>
+              </w:rPr>
+              <w:t>error on $160,000 house</w:t>
+            </w:r>
+          </w:p>
+        </w:tc>
+      </w:tr>
+      <w:tr>
+        <w:tc>
+          <w:tcPr>
+            <w:tcW w:w="2155" w:type="dxa"/>
+          </w:tcPr>
+          <w:p>
+            <w:pPr>
+              <w:jc w:val="center"/>
+              <w:rPr>
+                <w:b/>
+                <w:bCs/>
+              </w:rPr>
+            </w:pPr>
+            <w:r>
+              <w:rPr>
+                <w:b/>
+                <w:bCs/>
+              </w:rPr>
+              <w:t>Train Set (N=1,460)</w:t>
+            </w:r>
+          </w:p>
+        </w:tc>
+        <w:tc>
+          <w:tcPr>
+            <w:tcW w:w="3060" w:type="dxa"/>
+          </w:tcPr>
+          <w:p>
+            <w:pPr>
+              <w:jc w:val="center"/>
+            </w:pPr>
+            <w:r>
+              <w:t>0.09714</w:t>
+            </w:r>
+          </w:p>
+        </w:tc>
+        <w:tc>
+          <w:tcPr>
+            <w:tcW w:w="4135" w:type="dxa"/>
+          </w:tcPr>
+          <w:p>
+            <w:pPr>
+              <w:jc w:val="center"/>
+            </w:pPr>
+            <w:r>
+              <w:t>+/-</w:t>
+            </w:r>
+            <w:r>
+              <w:t xml:space="preserve"> $14,811</w:t>
+            </w:r>
+            <w:r>
+              <w:t>*</w:t>
+            </w:r>
+          </w:p>
+        </w:tc>
+      </w:tr>
+      <w:tr>
+        <w:tc>
+          <w:tcPr>
+            <w:tcW w:w="2155" w:type="dxa"/>
+          </w:tcPr>
+          <w:p>
+            <w:pPr>
+              <w:jc w:val="center"/>
+              <w:rPr>
+                <w:b/>
+                <w:bCs/>
+              </w:rPr>
+            </w:pPr>
+            <w:r>
+              <w:rPr>
+                <w:b/>
+                <w:bCs/>
+              </w:rPr>
+              <w:t>Test Set (N=1,459)</w:t>
+            </w:r>
+          </w:p>
+        </w:tc>
+        <w:tc>
+          <w:tcPr>
+            <w:tcW w:w="3060" w:type="dxa"/>
+          </w:tcPr>
+          <w:p>
+            <w:pPr>
+              <w:jc w:val="center"/>
+            </w:pPr>
+            <w:r>
+              <w:t>0.151</w:t>
+            </w:r>
+          </w:p>
+        </w:tc>
+        <w:tc>
+          <w:tcPr>
+            <w:tcW w:w="4135" w:type="dxa"/>
+          </w:tcPr>
+          <w:p>
+            <w:pPr>
+              <w:jc w:val="center"/>
+            </w:pPr>
+            <w:r>
+              <w:t>+/- $22,424</w:t>
+            </w:r>
+          </w:p>
+        </w:tc>
+      </w:tr>
+    </w:tbl>
+    <w:p>
+      <w:r>
+        <w:t xml:space="preserve">* </w:t>
+      </w:r>
+      <w:proofErr w:type="gramStart"/>
+      <w:r>
+        <w:t>exp(</w:t>
+      </w:r>
+      <w:proofErr w:type="gramEnd"/>
+      <w:r>
+        <w:t>11.98) – exp(11.98+0.09714), where a log sale price of 11.98 corresponds to a $160,000 house, which was the average sale price of a home in the train data.</w:t>
+      </w:r>
+    </w:p>
+    <w:p>
       <w:pPr>
         <w:pStyle w:val="Heading1"/>
       </w:pPr>
       <w:r>
+        <w:lastRenderedPageBreak/>
         <w:t>Conclusions</w:t>
       </w:r>
     </w:p>
@@ -757,6 +1875,475 @@
     </w:p>
   </w:footnote>
 </w:footnotes>
+</file>
+
+<file path=word/numbering.xml><?xml version="1.0" encoding="utf-8"?>
+<w:numbering xmlns:wpc="http://schemas.microsoft.com/office/word/2010/wordprocessingCanvas" xmlns:cx="http://schemas.microsoft.com/office/drawing/2014/chartex" xmlns:cx1="http://schemas.microsoft.com/office/drawing/2015/9/8/chartex" xmlns:cx2="http://schemas.microsoft.com/office/drawing/2015/10/21/chartex" xmlns:cx3="http://schemas.microsoft.com/office/drawing/2016/5/9/chartex" xmlns:cx4="http://schemas.microsoft.com/office/drawing/2016/5/10/chartex" xmlns:cx5="http://schemas.microsoft.com/office/drawing/2016/5/11/chartex" xmlns:cx6="http://schemas.microsoft.com/office/drawing/2016/5/12/chartex" xmlns:cx7="http://schemas.microsoft.com/office/drawing/2016/5/13/chartex" xmlns:cx8="http://schemas.microsoft.com/office/drawing/2016/5/14/chartex" xmlns:mc="http://schemas.openxmlformats.org/markup-compatibility/2006" xmlns:aink="http://schemas.microsoft.com/office/drawing/2016/ink" xmlns:am3d="http://schemas.microsoft.com/office/drawing/2017/model3d" xmlns:o="urn:schemas-microsoft-com:office:office" xmlns:r="http://schemas.openxmlformats.org/officeDocument/2006/relationships" xmlns:m="http://schemas.openxmlformats.org/officeDocument/2006/math" xmlns:v="urn:schemas-microsoft-com:vml" xmlns:wp14="http://schemas.microsoft.com/office/word/2010/wordprocessingDrawing" xmlns:wp="http://schemas.openxmlformats.org/drawingml/2006/wordprocessingDrawing" xmlns:w10="urn:schemas-microsoft-com:office:word" xmlns:w="http://schemas.openxmlformats.org/wordprocessingml/2006/main" xmlns:w14="http://schemas.microsoft.com/office/word/2010/wordml" xmlns:w15="http://schemas.microsoft.com/office/word/2012/wordml" xmlns:w16cex="http://schemas.microsoft.com/office/word/2018/wordml/cex" xmlns:w16cid="http://schemas.microsoft.com/office/word/2016/wordml/cid" xmlns:w16="http://schemas.microsoft.com/office/word/2018/wordml" xmlns:w16sdtdh="http://schemas.microsoft.com/office/word/2020/wordml/sdtdatahash" xmlns:w16se="http://schemas.microsoft.com/office/word/2015/wordml/symex" xmlns:wpg="http://schemas.microsoft.com/office/word/2010/wordprocessingGroup" xmlns:wpi="http://schemas.microsoft.com/office/word/2010/wordprocessingInk" xmlns:wne="http://schemas.microsoft.com/office/word/2006/wordml" xmlns:wps="http://schemas.microsoft.com/office/word/2010/wordprocessingShape" mc:Ignorable="w14 w15 w16se w16cid w16 w16cex w16sdtdh wp14">
+  <w:abstractNum w:abstractNumId="0" w15:restartNumberingAfterBreak="0">
+    <w:nsid w:val="3DEE0BA4"/>
+    <w:multiLevelType w:val="hybridMultilevel"/>
+    <w:tmpl w:val="80BAEDBA"/>
+    <w:lvl w:ilvl="0" w:tplc="04090003">
+      <w:start w:val="1"/>
+      <w:numFmt w:val="bullet"/>
+      <w:lvlText w:val="o"/>
+      <w:lvlJc w:val="left"/>
+      <w:pPr>
+        <w:ind w:left="720" w:hanging="360"/>
+      </w:pPr>
+      <w:rPr>
+        <w:rFonts w:ascii="Courier New" w:hAnsi="Courier New" w:hint="default"/>
+      </w:rPr>
+    </w:lvl>
+    <w:lvl w:ilvl="1" w:tplc="04090003" w:tentative="1">
+      <w:start w:val="1"/>
+      <w:numFmt w:val="bullet"/>
+      <w:lvlText w:val="o"/>
+      <w:lvlJc w:val="left"/>
+      <w:pPr>
+        <w:ind w:left="1440" w:hanging="360"/>
+      </w:pPr>
+      <w:rPr>
+        <w:rFonts w:ascii="Courier New" w:hAnsi="Courier New" w:cs="Courier New" w:hint="default"/>
+      </w:rPr>
+    </w:lvl>
+    <w:lvl w:ilvl="2" w:tplc="04090005" w:tentative="1">
+      <w:start w:val="1"/>
+      <w:numFmt w:val="bullet"/>
+      <w:lvlText w:val=""/>
+      <w:lvlJc w:val="left"/>
+      <w:pPr>
+        <w:ind w:left="2160" w:hanging="360"/>
+      </w:pPr>
+      <w:rPr>
+        <w:rFonts w:ascii="Wingdings" w:hAnsi="Wingdings" w:hint="default"/>
+      </w:rPr>
+    </w:lvl>
+    <w:lvl w:ilvl="3" w:tplc="04090001" w:tentative="1">
+      <w:start w:val="1"/>
+      <w:numFmt w:val="bullet"/>
+      <w:lvlText w:val=""/>
+      <w:lvlJc w:val="left"/>
+      <w:pPr>
+        <w:ind w:left="2880" w:hanging="360"/>
+      </w:pPr>
+      <w:rPr>
+        <w:rFonts w:ascii="Symbol" w:hAnsi="Symbol" w:hint="default"/>
+      </w:rPr>
+    </w:lvl>
+    <w:lvl w:ilvl="4" w:tplc="04090003" w:tentative="1">
+      <w:start w:val="1"/>
+      <w:numFmt w:val="bullet"/>
+      <w:lvlText w:val="o"/>
+      <w:lvlJc w:val="left"/>
+      <w:pPr>
+        <w:ind w:left="3600" w:hanging="360"/>
+      </w:pPr>
+      <w:rPr>
+        <w:rFonts w:ascii="Courier New" w:hAnsi="Courier New" w:cs="Courier New" w:hint="default"/>
+      </w:rPr>
+    </w:lvl>
+    <w:lvl w:ilvl="5" w:tplc="04090005" w:tentative="1">
+      <w:start w:val="1"/>
+      <w:numFmt w:val="bullet"/>
+      <w:lvlText w:val=""/>
+      <w:lvlJc w:val="left"/>
+      <w:pPr>
+        <w:ind w:left="4320" w:hanging="360"/>
+      </w:pPr>
+      <w:rPr>
+        <w:rFonts w:ascii="Wingdings" w:hAnsi="Wingdings" w:hint="default"/>
+      </w:rPr>
+    </w:lvl>
+    <w:lvl w:ilvl="6" w:tplc="04090001" w:tentative="1">
+      <w:start w:val="1"/>
+      <w:numFmt w:val="bullet"/>
+      <w:lvlText w:val=""/>
+      <w:lvlJc w:val="left"/>
+      <w:pPr>
+        <w:ind w:left="5040" w:hanging="360"/>
+      </w:pPr>
+      <w:rPr>
+        <w:rFonts w:ascii="Symbol" w:hAnsi="Symbol" w:hint="default"/>
+      </w:rPr>
+    </w:lvl>
+    <w:lvl w:ilvl="7" w:tplc="04090003" w:tentative="1">
+      <w:start w:val="1"/>
+      <w:numFmt w:val="bullet"/>
+      <w:lvlText w:val="o"/>
+      <w:lvlJc w:val="left"/>
+      <w:pPr>
+        <w:ind w:left="5760" w:hanging="360"/>
+      </w:pPr>
+      <w:rPr>
+        <w:rFonts w:ascii="Courier New" w:hAnsi="Courier New" w:cs="Courier New" w:hint="default"/>
+      </w:rPr>
+    </w:lvl>
+    <w:lvl w:ilvl="8" w:tplc="04090005" w:tentative="1">
+      <w:start w:val="1"/>
+      <w:numFmt w:val="bullet"/>
+      <w:lvlText w:val=""/>
+      <w:lvlJc w:val="left"/>
+      <w:pPr>
+        <w:ind w:left="6480" w:hanging="360"/>
+      </w:pPr>
+      <w:rPr>
+        <w:rFonts w:ascii="Wingdings" w:hAnsi="Wingdings" w:hint="default"/>
+      </w:rPr>
+    </w:lvl>
+  </w:abstractNum>
+  <w:abstractNum w:abstractNumId="1" w15:restartNumberingAfterBreak="0">
+    <w:nsid w:val="6CE5525A"/>
+    <w:multiLevelType w:val="hybridMultilevel"/>
+    <w:tmpl w:val="C2362BCE"/>
+    <w:lvl w:ilvl="0" w:tplc="F280A288">
+      <w:start w:val="1"/>
+      <w:numFmt w:val="bullet"/>
+      <w:lvlText w:val=""/>
+      <w:lvlJc w:val="left"/>
+      <w:pPr>
+        <w:ind w:left="720" w:hanging="360"/>
+      </w:pPr>
+      <w:rPr>
+        <w:rFonts w:ascii="Symbol" w:eastAsiaTheme="minorHAnsi" w:hAnsi="Symbol" w:cstheme="minorBidi" w:hint="default"/>
+      </w:rPr>
+    </w:lvl>
+    <w:lvl w:ilvl="1" w:tplc="04090003" w:tentative="1">
+      <w:start w:val="1"/>
+      <w:numFmt w:val="bullet"/>
+      <w:lvlText w:val="o"/>
+      <w:lvlJc w:val="left"/>
+      <w:pPr>
+        <w:ind w:left="1440" w:hanging="360"/>
+      </w:pPr>
+      <w:rPr>
+        <w:rFonts w:ascii="Courier New" w:hAnsi="Courier New" w:cs="Courier New" w:hint="default"/>
+      </w:rPr>
+    </w:lvl>
+    <w:lvl w:ilvl="2" w:tplc="04090005" w:tentative="1">
+      <w:start w:val="1"/>
+      <w:numFmt w:val="bullet"/>
+      <w:lvlText w:val=""/>
+      <w:lvlJc w:val="left"/>
+      <w:pPr>
+        <w:ind w:left="2160" w:hanging="360"/>
+      </w:pPr>
+      <w:rPr>
+        <w:rFonts w:ascii="Wingdings" w:hAnsi="Wingdings" w:hint="default"/>
+      </w:rPr>
+    </w:lvl>
+    <w:lvl w:ilvl="3" w:tplc="04090001" w:tentative="1">
+      <w:start w:val="1"/>
+      <w:numFmt w:val="bullet"/>
+      <w:lvlText w:val=""/>
+      <w:lvlJc w:val="left"/>
+      <w:pPr>
+        <w:ind w:left="2880" w:hanging="360"/>
+      </w:pPr>
+      <w:rPr>
+        <w:rFonts w:ascii="Symbol" w:hAnsi="Symbol" w:hint="default"/>
+      </w:rPr>
+    </w:lvl>
+    <w:lvl w:ilvl="4" w:tplc="04090003" w:tentative="1">
+      <w:start w:val="1"/>
+      <w:numFmt w:val="bullet"/>
+      <w:lvlText w:val="o"/>
+      <w:lvlJc w:val="left"/>
+      <w:pPr>
+        <w:ind w:left="3600" w:hanging="360"/>
+      </w:pPr>
+      <w:rPr>
+        <w:rFonts w:ascii="Courier New" w:hAnsi="Courier New" w:cs="Courier New" w:hint="default"/>
+      </w:rPr>
+    </w:lvl>
+    <w:lvl w:ilvl="5" w:tplc="04090005" w:tentative="1">
+      <w:start w:val="1"/>
+      <w:numFmt w:val="bullet"/>
+      <w:lvlText w:val=""/>
+      <w:lvlJc w:val="left"/>
+      <w:pPr>
+        <w:ind w:left="4320" w:hanging="360"/>
+      </w:pPr>
+      <w:rPr>
+        <w:rFonts w:ascii="Wingdings" w:hAnsi="Wingdings" w:hint="default"/>
+      </w:rPr>
+    </w:lvl>
+    <w:lvl w:ilvl="6" w:tplc="04090001" w:tentative="1">
+      <w:start w:val="1"/>
+      <w:numFmt w:val="bullet"/>
+      <w:lvlText w:val=""/>
+      <w:lvlJc w:val="left"/>
+      <w:pPr>
+        <w:ind w:left="5040" w:hanging="360"/>
+      </w:pPr>
+      <w:rPr>
+        <w:rFonts w:ascii="Symbol" w:hAnsi="Symbol" w:hint="default"/>
+      </w:rPr>
+    </w:lvl>
+    <w:lvl w:ilvl="7" w:tplc="04090003" w:tentative="1">
+      <w:start w:val="1"/>
+      <w:numFmt w:val="bullet"/>
+      <w:lvlText w:val="o"/>
+      <w:lvlJc w:val="left"/>
+      <w:pPr>
+        <w:ind w:left="5760" w:hanging="360"/>
+      </w:pPr>
+      <w:rPr>
+        <w:rFonts w:ascii="Courier New" w:hAnsi="Courier New" w:cs="Courier New" w:hint="default"/>
+      </w:rPr>
+    </w:lvl>
+    <w:lvl w:ilvl="8" w:tplc="04090005" w:tentative="1">
+      <w:start w:val="1"/>
+      <w:numFmt w:val="bullet"/>
+      <w:lvlText w:val=""/>
+      <w:lvlJc w:val="left"/>
+      <w:pPr>
+        <w:ind w:left="6480" w:hanging="360"/>
+      </w:pPr>
+      <w:rPr>
+        <w:rFonts w:ascii="Wingdings" w:hAnsi="Wingdings" w:hint="default"/>
+      </w:rPr>
+    </w:lvl>
+  </w:abstractNum>
+  <w:abstractNum w:abstractNumId="2" w15:restartNumberingAfterBreak="0">
+    <w:nsid w:val="75093C5B"/>
+    <w:multiLevelType w:val="hybridMultilevel"/>
+    <w:tmpl w:val="7E88A05C"/>
+    <w:lvl w:ilvl="0" w:tplc="04090003">
+      <w:start w:val="1"/>
+      <w:numFmt w:val="bullet"/>
+      <w:lvlText w:val="o"/>
+      <w:lvlJc w:val="left"/>
+      <w:pPr>
+        <w:ind w:left="720" w:hanging="360"/>
+      </w:pPr>
+      <w:rPr>
+        <w:rFonts w:ascii="Courier New" w:hAnsi="Courier New" w:hint="default"/>
+      </w:rPr>
+    </w:lvl>
+    <w:lvl w:ilvl="1" w:tplc="04090003" w:tentative="1">
+      <w:start w:val="1"/>
+      <w:numFmt w:val="bullet"/>
+      <w:lvlText w:val="o"/>
+      <w:lvlJc w:val="left"/>
+      <w:pPr>
+        <w:ind w:left="1440" w:hanging="360"/>
+      </w:pPr>
+      <w:rPr>
+        <w:rFonts w:ascii="Courier New" w:hAnsi="Courier New" w:cs="Courier New" w:hint="default"/>
+      </w:rPr>
+    </w:lvl>
+    <w:lvl w:ilvl="2" w:tplc="04090005" w:tentative="1">
+      <w:start w:val="1"/>
+      <w:numFmt w:val="bullet"/>
+      <w:lvlText w:val=""/>
+      <w:lvlJc w:val="left"/>
+      <w:pPr>
+        <w:ind w:left="2160" w:hanging="360"/>
+      </w:pPr>
+      <w:rPr>
+        <w:rFonts w:ascii="Wingdings" w:hAnsi="Wingdings" w:hint="default"/>
+      </w:rPr>
+    </w:lvl>
+    <w:lvl w:ilvl="3" w:tplc="04090001" w:tentative="1">
+      <w:start w:val="1"/>
+      <w:numFmt w:val="bullet"/>
+      <w:lvlText w:val=""/>
+      <w:lvlJc w:val="left"/>
+      <w:pPr>
+        <w:ind w:left="2880" w:hanging="360"/>
+      </w:pPr>
+      <w:rPr>
+        <w:rFonts w:ascii="Symbol" w:hAnsi="Symbol" w:hint="default"/>
+      </w:rPr>
+    </w:lvl>
+    <w:lvl w:ilvl="4" w:tplc="04090003" w:tentative="1">
+      <w:start w:val="1"/>
+      <w:numFmt w:val="bullet"/>
+      <w:lvlText w:val="o"/>
+      <w:lvlJc w:val="left"/>
+      <w:pPr>
+        <w:ind w:left="3600" w:hanging="360"/>
+      </w:pPr>
+      <w:rPr>
+        <w:rFonts w:ascii="Courier New" w:hAnsi="Courier New" w:cs="Courier New" w:hint="default"/>
+      </w:rPr>
+    </w:lvl>
+    <w:lvl w:ilvl="5" w:tplc="04090005" w:tentative="1">
+      <w:start w:val="1"/>
+      <w:numFmt w:val="bullet"/>
+      <w:lvlText w:val=""/>
+      <w:lvlJc w:val="left"/>
+      <w:pPr>
+        <w:ind w:left="4320" w:hanging="360"/>
+      </w:pPr>
+      <w:rPr>
+        <w:rFonts w:ascii="Wingdings" w:hAnsi="Wingdings" w:hint="default"/>
+      </w:rPr>
+    </w:lvl>
+    <w:lvl w:ilvl="6" w:tplc="04090001" w:tentative="1">
+      <w:start w:val="1"/>
+      <w:numFmt w:val="bullet"/>
+      <w:lvlText w:val=""/>
+      <w:lvlJc w:val="left"/>
+      <w:pPr>
+        <w:ind w:left="5040" w:hanging="360"/>
+      </w:pPr>
+      <w:rPr>
+        <w:rFonts w:ascii="Symbol" w:hAnsi="Symbol" w:hint="default"/>
+      </w:rPr>
+    </w:lvl>
+    <w:lvl w:ilvl="7" w:tplc="04090003" w:tentative="1">
+      <w:start w:val="1"/>
+      <w:numFmt w:val="bullet"/>
+      <w:lvlText w:val="o"/>
+      <w:lvlJc w:val="left"/>
+      <w:pPr>
+        <w:ind w:left="5760" w:hanging="360"/>
+      </w:pPr>
+      <w:rPr>
+        <w:rFonts w:ascii="Courier New" w:hAnsi="Courier New" w:cs="Courier New" w:hint="default"/>
+      </w:rPr>
+    </w:lvl>
+    <w:lvl w:ilvl="8" w:tplc="04090005" w:tentative="1">
+      <w:start w:val="1"/>
+      <w:numFmt w:val="bullet"/>
+      <w:lvlText w:val=""/>
+      <w:lvlJc w:val="left"/>
+      <w:pPr>
+        <w:ind w:left="6480" w:hanging="360"/>
+      </w:pPr>
+      <w:rPr>
+        <w:rFonts w:ascii="Wingdings" w:hAnsi="Wingdings" w:hint="default"/>
+      </w:rPr>
+    </w:lvl>
+  </w:abstractNum>
+  <w:abstractNum w:abstractNumId="3" w15:restartNumberingAfterBreak="0">
+    <w:nsid w:val="752555DE"/>
+    <w:multiLevelType w:val="hybridMultilevel"/>
+    <w:tmpl w:val="B46639E2"/>
+    <w:lvl w:ilvl="0" w:tplc="04090003">
+      <w:start w:val="1"/>
+      <w:numFmt w:val="bullet"/>
+      <w:lvlText w:val="o"/>
+      <w:lvlJc w:val="left"/>
+      <w:pPr>
+        <w:ind w:left="720" w:hanging="360"/>
+      </w:pPr>
+      <w:rPr>
+        <w:rFonts w:ascii="Courier New" w:hAnsi="Courier New" w:hint="default"/>
+      </w:rPr>
+    </w:lvl>
+    <w:lvl w:ilvl="1" w:tplc="04090003" w:tentative="1">
+      <w:start w:val="1"/>
+      <w:numFmt w:val="bullet"/>
+      <w:lvlText w:val="o"/>
+      <w:lvlJc w:val="left"/>
+      <w:pPr>
+        <w:ind w:left="1440" w:hanging="360"/>
+      </w:pPr>
+      <w:rPr>
+        <w:rFonts w:ascii="Courier New" w:hAnsi="Courier New" w:cs="Courier New" w:hint="default"/>
+      </w:rPr>
+    </w:lvl>
+    <w:lvl w:ilvl="2" w:tplc="04090005" w:tentative="1">
+      <w:start w:val="1"/>
+      <w:numFmt w:val="bullet"/>
+      <w:lvlText w:val=""/>
+      <w:lvlJc w:val="left"/>
+      <w:pPr>
+        <w:ind w:left="2160" w:hanging="360"/>
+      </w:pPr>
+      <w:rPr>
+        <w:rFonts w:ascii="Wingdings" w:hAnsi="Wingdings" w:hint="default"/>
+      </w:rPr>
+    </w:lvl>
+    <w:lvl w:ilvl="3" w:tplc="04090001" w:tentative="1">
+      <w:start w:val="1"/>
+      <w:numFmt w:val="bullet"/>
+      <w:lvlText w:val=""/>
+      <w:lvlJc w:val="left"/>
+      <w:pPr>
+        <w:ind w:left="2880" w:hanging="360"/>
+      </w:pPr>
+      <w:rPr>
+        <w:rFonts w:ascii="Symbol" w:hAnsi="Symbol" w:hint="default"/>
+      </w:rPr>
+    </w:lvl>
+    <w:lvl w:ilvl="4" w:tplc="04090003" w:tentative="1">
+      <w:start w:val="1"/>
+      <w:numFmt w:val="bullet"/>
+      <w:lvlText w:val="o"/>
+      <w:lvlJc w:val="left"/>
+      <w:pPr>
+        <w:ind w:left="3600" w:hanging="360"/>
+      </w:pPr>
+      <w:rPr>
+        <w:rFonts w:ascii="Courier New" w:hAnsi="Courier New" w:cs="Courier New" w:hint="default"/>
+      </w:rPr>
+    </w:lvl>
+    <w:lvl w:ilvl="5" w:tplc="04090005" w:tentative="1">
+      <w:start w:val="1"/>
+      <w:numFmt w:val="bullet"/>
+      <w:lvlText w:val=""/>
+      <w:lvlJc w:val="left"/>
+      <w:pPr>
+        <w:ind w:left="4320" w:hanging="360"/>
+      </w:pPr>
+      <w:rPr>
+        <w:rFonts w:ascii="Wingdings" w:hAnsi="Wingdings" w:hint="default"/>
+      </w:rPr>
+    </w:lvl>
+    <w:lvl w:ilvl="6" w:tplc="04090001" w:tentative="1">
+      <w:start w:val="1"/>
+      <w:numFmt w:val="bullet"/>
+      <w:lvlText w:val=""/>
+      <w:lvlJc w:val="left"/>
+      <w:pPr>
+        <w:ind w:left="5040" w:hanging="360"/>
+      </w:pPr>
+      <w:rPr>
+        <w:rFonts w:ascii="Symbol" w:hAnsi="Symbol" w:hint="default"/>
+      </w:rPr>
+    </w:lvl>
+    <w:lvl w:ilvl="7" w:tplc="04090003" w:tentative="1">
+      <w:start w:val="1"/>
+      <w:numFmt w:val="bullet"/>
+      <w:lvlText w:val="o"/>
+      <w:lvlJc w:val="left"/>
+      <w:pPr>
+        <w:ind w:left="5760" w:hanging="360"/>
+      </w:pPr>
+      <w:rPr>
+        <w:rFonts w:ascii="Courier New" w:hAnsi="Courier New" w:cs="Courier New" w:hint="default"/>
+      </w:rPr>
+    </w:lvl>
+    <w:lvl w:ilvl="8" w:tplc="04090005" w:tentative="1">
+      <w:start w:val="1"/>
+      <w:numFmt w:val="bullet"/>
+      <w:lvlText w:val=""/>
+      <w:lvlJc w:val="left"/>
+      <w:pPr>
+        <w:ind w:left="6480" w:hanging="360"/>
+      </w:pPr>
+      <w:rPr>
+        <w:rFonts w:ascii="Wingdings" w:hAnsi="Wingdings" w:hint="default"/>
+      </w:rPr>
+    </w:lvl>
+  </w:abstractNum>
+  <w:num w:numId="1">
+    <w:abstractNumId w:val="3"/>
+  </w:num>
+  <w:num w:numId="2">
+    <w:abstractNumId w:val="0"/>
+  </w:num>
+  <w:num w:numId="3">
+    <w:abstractNumId w:val="2"/>
+  </w:num>
+  <w:num w:numId="4">
+    <w:abstractNumId w:val="1"/>
+  </w:num>
+</w:numbering>
 </file>
 
 <file path=word/styles.xml><?xml version="1.0" encoding="utf-8"?>
@@ -1180,6 +2767,7 @@
   <w:style w:type="character" w:default="1" w:styleId="DefaultParagraphFont">
     <w:name w:val="Default Paragraph Font"/>
     <w:uiPriority w:val="1"/>
+    <w:semiHidden/>
     <w:unhideWhenUsed/>
   </w:style>
   <w:style w:type="table" w:default="1" w:styleId="TableNormal">
@@ -1282,6 +2870,33 @@
     <w:link w:val="Footer"/>
     <w:uiPriority w:val="99"/>
     <w:rsid w:val="00E92E91"/>
+  </w:style>
+  <w:style w:type="paragraph" w:styleId="ListParagraph">
+    <w:name w:val="List Paragraph"/>
+    <w:basedOn w:val="Normal"/>
+    <w:uiPriority w:val="34"/>
+    <w:qFormat/>
+    <w:rsid w:val="008708C5"/>
+    <w:pPr>
+      <w:ind w:left="720"/>
+      <w:contextualSpacing/>
+    </w:pPr>
+  </w:style>
+  <w:style w:type="table" w:styleId="TableGrid">
+    <w:name w:val="Table Grid"/>
+    <w:basedOn w:val="TableNormal"/>
+    <w:uiPriority w:val="39"/>
+    <w:rsid w:val="00BB56A0"/>
+    <w:tblPr>
+      <w:tblBorders>
+        <w:top w:val="single" w:sz="4" w:space="0" w:color="auto"/>
+        <w:left w:val="single" w:sz="4" w:space="0" w:color="auto"/>
+        <w:bottom w:val="single" w:sz="4" w:space="0" w:color="auto"/>
+        <w:right w:val="single" w:sz="4" w:space="0" w:color="auto"/>
+        <w:insideH w:val="single" w:sz="4" w:space="0" w:color="auto"/>
+        <w:insideV w:val="single" w:sz="4" w:space="0" w:color="auto"/>
+      </w:tblBorders>
+    </w:tblPr>
   </w:style>
 </w:styles>
 </file>

</xml_diff>

<commit_message>
adding variable importance plots
</commit_message>
<xml_diff>
--- a/course_project/submissions/Written_Report.docx
+++ b/course_project/submissions/Written_Report.docx
@@ -409,7 +409,13 @@
     <w:p/>
     <w:p>
       <w:r>
-        <w:t>Accurate projections of a home’s sale price are relevant to individuals interested in buying or selling a home and to those aiding in the process (</w:t>
+        <w:t xml:space="preserve">Accurate projections of a home’s sale price are relevant to </w:t>
+      </w:r>
+      <w:r>
+        <w:t>those</w:t>
+      </w:r>
+      <w:r>
+        <w:t xml:space="preserve"> interested in buying or selling a home and to those aiding in the process (</w:t>
       </w:r>
       <w:r>
         <w:t>e.g.,</w:t>
@@ -1358,10 +1364,10 @@
       </w:pPr>
       <w:r>
         <w:drawing>
-          <wp:inline distT="0" distB="0" distL="0" distR="0" wp14:anchorId="440DCE49" wp14:editId="0C275EAC">
+          <wp:inline distT="0" distB="0" distL="0" distR="0" wp14:anchorId="6D37FA11" wp14:editId="30462EAD">
             <wp:extent cx="5943600" cy="3566160"/>
             <wp:effectExtent l="0" t="0" r="0" b="2540"/>
-            <wp:docPr id="4" name="Picture 4" descr="Chart&#10;&#10;Description automatically generated"/>
+            <wp:docPr id="9" name="Picture 9" descr="Chart, line chart&#10;&#10;Description automatically generated"/>
             <wp:cNvGraphicFramePr>
               <a:graphicFrameLocks xmlns:a="http://schemas.openxmlformats.org/drawingml/2006/main" noChangeAspect="1"/>
             </wp:cNvGraphicFramePr>
@@ -1369,7 +1375,7 @@
               <a:graphicData uri="http://schemas.openxmlformats.org/drawingml/2006/picture">
                 <pic:pic xmlns:pic="http://schemas.openxmlformats.org/drawingml/2006/picture">
                   <pic:nvPicPr>
-                    <pic:cNvPr id="4" name="Picture 4" descr="Chart&#10;&#10;Description automatically generated"/>
+                    <pic:cNvPr id="9" name="Picture 9" descr="Chart, line chart&#10;&#10;Description automatically generated"/>
                     <pic:cNvPicPr/>
                   </pic:nvPicPr>
                   <pic:blipFill>
@@ -1802,12 +1808,12 @@
         <w:t>11.98) – exp(11.98+0.09714), where a log sale price of 11.98 corresponds to a $160,000 house, which was the average sale price of a home in the train data.</w:t>
       </w:r>
     </w:p>
+    <w:p/>
     <w:p>
       <w:pPr>
         <w:pStyle w:val="Heading1"/>
       </w:pPr>
       <w:r>
-        <w:lastRenderedPageBreak/>
         <w:t>Conclusions</w:t>
       </w:r>
     </w:p>

</xml_diff>

<commit_message>
adding pdf of final report
</commit_message>
<xml_diff>
--- a/course_project/submissions/Written_Report.docx
+++ b/course_project/submissions/Written_Report.docx
@@ -399,6 +399,80 @@
     </w:p>
     <w:p/>
     <w:p>
+      <w:r>
+        <w:t>This analysis presents prediction methods for the sale price of residential properties in Ames, Iowa between 2006 and 2010. The primary focus was exploring the possible improvement in prediction accuracy by including lesser-known hous</w:t>
+      </w:r>
+      <w:r>
+        <w:t>ing</w:t>
+      </w:r>
+      <w:r>
+        <w:t xml:space="preserve"> attributes </w:t>
+      </w:r>
+      <w:r>
+        <w:t>with the</w:t>
+      </w:r>
+      <w:r>
+        <w:t xml:space="preserve"> most common (square footage and neighborhood). Final models encompassed 41 predictor variables pertaining to roughly 25 hous</w:t>
+      </w:r>
+      <w:r>
+        <w:t>ing</w:t>
+      </w:r>
+      <w:r>
+        <w:t xml:space="preserve"> attributes. The best model consisted of averaging the prediction between an optimized Random Forest model and optimized Lasso model, referred to as the stacking ensemble in th</w:t>
+      </w:r>
+      <w:r>
+        <w:t>is</w:t>
+      </w:r>
+      <w:r>
+        <w:t xml:space="preserve"> paper.</w:t>
+      </w:r>
+      <w:r>
+        <w:t xml:space="preserve"> The stacking ensemble</w:t>
+      </w:r>
+      <w:r>
+        <w:t xml:space="preserve"> </w:t>
+      </w:r>
+      <w:r>
+        <w:t>had a train RMSE of 0.0971 between the predicted log sale price and actual log sale price</w:t>
+      </w:r>
+      <w:r>
+        <w:t>, which corresponded to a median deviation of $</w:t>
+      </w:r>
+      <w:r>
+        <w:t>8,167</w:t>
+      </w:r>
+      <w:r>
+        <w:t xml:space="preserve"> in absolute price. For comparison, a Lasso model using only square footage and neighborhood </w:t>
+      </w:r>
+      <w:r>
+        <w:t xml:space="preserve">as predictors </w:t>
+      </w:r>
+      <w:r>
+        <w:t xml:space="preserve">had a median deviation of </w:t>
+      </w:r>
+      <w:r>
+        <w:t>$15,473</w:t>
+      </w:r>
+      <w:r>
+        <w:t xml:space="preserve">. The stacking ensemble had a test RMSE of 0.151 on an unlabeled dataset, which ranked </w:t>
+      </w:r>
+      <w:r>
+        <w:t>2,752</w:t>
+      </w:r>
+      <w:r>
+        <w:rPr>
+          <w:vertAlign w:val="superscript"/>
+        </w:rPr>
+        <w:t>nd</w:t>
+      </w:r>
+      <w:r>
+        <w:t xml:space="preserve"> out of 4,895</w:t>
+      </w:r>
+      <w:r>
+        <w:t xml:space="preserve"> among Kaggle submissions.</w:t>
+      </w:r>
+    </w:p>
+    <w:p>
       <w:pPr>
         <w:pStyle w:val="Heading1"/>
       </w:pPr>
@@ -412,7 +486,7 @@
         <w:t xml:space="preserve">Accurate projections of a home’s sale price are relevant to </w:t>
       </w:r>
       <w:r>
-        <w:t>those</w:t>
+        <w:t>individuals</w:t>
       </w:r>
       <w:r>
         <w:t xml:space="preserve"> interested in buying or selling a home and to those aiding in the process (</w:t>
@@ -424,7 +498,16 @@
         <w:t xml:space="preserve"> real estate agents, brokers). </w:t>
       </w:r>
       <w:r>
-        <w:t xml:space="preserve">Some simple features related to a home’s sale price that are available in almost any housing dataset include square footage, location, number of bedrooms, number of bathrooms, etc. </w:t>
+        <w:t>Some simple features related to a home’s sale price that are available in almost any housing dataset include square footage</w:t>
+      </w:r>
+      <w:r>
+        <w:t xml:space="preserve"> and </w:t>
+      </w:r>
+      <w:r>
+        <w:t>neighborhood</w:t>
+      </w:r>
+      <w:r>
+        <w:t xml:space="preserve">. </w:t>
       </w:r>
       <w:r>
         <w:t>These variables alone often explain much of the variation in sale price, especially if you control for the year the house sold.</w:t>
@@ -565,16 +648,16 @@
         <w:t xml:space="preserve"> </w:t>
       </w:r>
       <w:r>
-        <w:t>estimated</w:t>
-      </w:r>
-      <w:r>
-        <w:t xml:space="preserve"> sale price errors on unseen data</w:t>
-      </w:r>
-      <w:r>
-        <w:t>, and</w:t>
-      </w:r>
-      <w:r>
-        <w:t xml:space="preserve"> actual errors </w:t>
+        <w:t xml:space="preserve">and </w:t>
+      </w:r>
+      <w:r>
+        <w:t>the</w:t>
+      </w:r>
+      <w:r>
+        <w:t xml:space="preserve"> errors </w:t>
+      </w:r>
+      <w:r>
+        <w:t xml:space="preserve">of the best model </w:t>
       </w:r>
       <w:r>
         <w:t>on</w:t>
@@ -586,28 +669,9 @@
         <w:t>t</w:t>
       </w:r>
       <w:r>
-        <w:t>. Additionally, the relative importance of home attributes</w:t>
-      </w:r>
-      <w:r>
-        <w:t xml:space="preserve"> </w:t>
-      </w:r>
-      <w:r>
-        <w:t>included in the models will</w:t>
-      </w:r>
-      <w:r>
-        <w:t xml:space="preserve"> be discussed</w:t>
-      </w:r>
-      <w:r>
         <w:t xml:space="preserve">. </w:t>
       </w:r>
     </w:p>
-    <w:p/>
-    <w:p/>
-    <w:p/>
-    <w:p/>
-    <w:p/>
-    <w:p/>
-    <w:p/>
     <w:p/>
     <w:p/>
     <w:p/>
@@ -842,7 +906,13 @@
     <w:p/>
     <w:p>
       <w:r>
-        <w:t>Accounting for the location of the home increase</w:t>
+        <w:t xml:space="preserve">Accounting for the </w:t>
+      </w:r>
+      <w:r>
+        <w:t>neighborhood</w:t>
+      </w:r>
+      <w:r>
+        <w:t xml:space="preserve"> of the home increase</w:t>
       </w:r>
       <w:r>
         <w:t>d</w:t>
@@ -860,7 +930,13 @@
         <w:t xml:space="preserve"> value to 0.80. </w:t>
       </w:r>
       <w:r>
-        <w:t>Other variables found to be significant predictors of sale price when included with square footage and location were:</w:t>
+        <w:t xml:space="preserve">Other variables found to be significant predictors of sale price when included with square footage and </w:t>
+      </w:r>
+      <w:r>
+        <w:t>neighborhood</w:t>
+      </w:r>
+      <w:r>
+        <w:t xml:space="preserve"> were:</w:t>
       </w:r>
     </w:p>
     <w:p/>
@@ -963,6 +1039,7 @@
         </w:numPr>
       </w:pPr>
       <w:r>
+        <w:lastRenderedPageBreak/>
         <w:t>basement in good condition</w:t>
       </w:r>
     </w:p>
@@ -975,7 +1052,6 @@
         </w:numPr>
       </w:pPr>
       <w:r>
-        <w:lastRenderedPageBreak/>
         <w:t>number of cars that can fit in garage</w:t>
       </w:r>
     </w:p>
@@ -1153,7 +1229,13 @@
         <w:t xml:space="preserve"> </w:t>
       </w:r>
       <w:r>
-        <w:t>all variables should have been considered to maximize model performance.</w:t>
+        <w:t xml:space="preserve">all variables </w:t>
+      </w:r>
+      <w:r>
+        <w:t>would</w:t>
+      </w:r>
+      <w:r>
+        <w:t xml:space="preserve"> have been considered to maximize model performance.</w:t>
       </w:r>
     </w:p>
     <w:p/>
@@ -1201,7 +1283,13 @@
         <w:t>s</w:t>
       </w:r>
       <w:r>
-        <w:t xml:space="preserve"> were evaluated on Root-Mean-Square-Error (RMSE) between the logarithms of the predicted and actual sale price to ensure errors </w:t>
+        <w:t xml:space="preserve"> were evaluated on Root-Mean-Square-Error (RMSE) between the logarithms of the predicted and actual sale price</w:t>
+      </w:r>
+      <w:r>
+        <w:t>. This was done</w:t>
+      </w:r>
+      <w:r>
+        <w:t xml:space="preserve"> to ensure errors </w:t>
       </w:r>
       <w:r>
         <w:t xml:space="preserve">for </w:t>
@@ -1267,7 +1355,10 @@
         <w:t>Subset (</w:t>
       </w:r>
       <w:r>
-        <w:t>using only square footage and location</w:t>
+        <w:t xml:space="preserve">using only square footage and </w:t>
+      </w:r>
+      <w:r>
+        <w:t>neighborhood</w:t>
       </w:r>
       <w:r>
         <w:t>)</w:t>
@@ -1348,16 +1439,7 @@
         <w:t xml:space="preserve">performed on the train set </w:t>
       </w:r>
       <w:r>
-        <w:t xml:space="preserve">to estimate which model would generalize best to unseen data. In each of the 100 Monte Carlo iterations, tuning parameters (e.g., lambda for Lasso and Ridge, K for KNN, number of trees for Random Forest) were optimized using 5-fold cross validation before making predictions.  </w:t>
-      </w:r>
-      <w:r>
-        <w:t>The stacking ensemble method had the lowest median test error and was chosen as the best model (Figure 3)</w:t>
-      </w:r>
-      <w:r>
-        <w:t>.</w:t>
-      </w:r>
-      <w:r>
-        <w:t xml:space="preserve"> </w:t>
+        <w:t xml:space="preserve">to estimate which model would generalize best to unseen data. In each of the 100 Monte Carlo iterations, tuning parameters (e.g., lambda for Lasso and Ridge, K for KNN, number of trees for Random Forest) were optimized using 5-fold cross validation before making predictions. </w:t>
       </w:r>
     </w:p>
     <w:p/>
@@ -1373,22 +1455,61 @@
     <w:p/>
     <w:p>
       <w:r>
-        <w:t xml:space="preserve">The stacking ensemble method consisted of Lasso and Random Forest. Both methods were retuned using 5-fold cross validation on the entire train set before making predictions on the unlabeled test set. </w:t>
+        <w:t>The stacking ensemble method</w:t>
+      </w:r>
+      <w:r>
+        <w:t>, which</w:t>
+      </w:r>
+      <w:r>
+        <w:t xml:space="preserve"> consisted of </w:t>
+      </w:r>
+      <w:r>
+        <w:t xml:space="preserve">the average predicted values </w:t>
+      </w:r>
+      <w:r>
+        <w:t xml:space="preserve">between the </w:t>
+      </w:r>
+      <w:r>
+        <w:t>Lasso and Random Forest</w:t>
+      </w:r>
+      <w:r>
+        <w:t xml:space="preserve"> methods, had </w:t>
+      </w:r>
+      <w:r>
+        <w:t xml:space="preserve">the lowest Monte Carlo median test error among </w:t>
+      </w:r>
+      <w:r>
+        <w:t>all</w:t>
+      </w:r>
+      <w:r>
+        <w:t xml:space="preserve"> models (Figure 3)</w:t>
+      </w:r>
+      <w:r>
+        <w:t>. As a result, the ensemble method</w:t>
+      </w:r>
+      <w:r>
+        <w:t xml:space="preserve"> was used to make predictions on the unlabeled test set</w:t>
+      </w:r>
+      <w:r>
+        <w:t>.</w:t>
+      </w:r>
+      <w:r>
+        <w:t xml:space="preserve"> </w:t>
+      </w:r>
+    </w:p>
+    <w:p/>
+    <w:p>
+      <w:r>
+        <w:t xml:space="preserve">Both </w:t>
+      </w:r>
+      <w:r>
+        <w:t>Lasso and Random Forest</w:t>
+      </w:r>
+      <w:r>
+        <w:t xml:space="preserve"> were retuned using 5-fold cross validation on the entire train set before making predictions on the unlabeled test set. </w:t>
       </w:r>
       <w:r>
         <w:t xml:space="preserve">Figure 2 shows the results of 5-fold cross validation with Random Forest. </w:t>
-      </w:r>
-      <w:r>
-        <w:t xml:space="preserve">Relative feature importance for the </w:t>
-      </w:r>
-      <w:r>
-        <w:t xml:space="preserve">optimized </w:t>
-      </w:r>
-      <w:r>
-        <w:t>Lasso and Random Forest models</w:t>
-      </w:r>
-      <w:r>
-        <w:t xml:space="preserve"> are in the appendix.</w:t>
       </w:r>
     </w:p>
     <w:p/>
@@ -1401,7 +1522,13 @@
         <w:t xml:space="preserve">Figure 2. </w:t>
       </w:r>
       <w:r>
-        <w:t>Random Forest cross validated training error</w:t>
+        <w:t>Random Forest cross validat</w:t>
+      </w:r>
+      <w:r>
+        <w:t>ion</w:t>
+      </w:r>
+      <w:r>
+        <w:t xml:space="preserve"> error</w:t>
       </w:r>
       <w:r>
         <w:t>s</w:t>
@@ -1413,6 +1540,9 @@
         <w:jc w:val="center"/>
       </w:pPr>
       <w:r>
+        <w:rPr>
+          <w:noProof/>
+        </w:rPr>
         <w:drawing>
           <wp:inline distT="0" distB="0" distL="0" distR="0" wp14:anchorId="6D37FA11" wp14:editId="2F816F39">
             <wp:extent cx="4858247" cy="2914948"/>
@@ -1466,7 +1596,6 @@
     <w:p/>
     <w:p/>
     <w:p/>
-    <w:p/>
     <w:p>
       <w:pPr>
         <w:pStyle w:val="Heading1"/>
@@ -1486,6 +1615,15 @@
       </w:r>
       <w:r>
         <w:t xml:space="preserve"> displays the error results across the 100-fold Monte Carlo cross validation experiment for each model.</w:t>
+      </w:r>
+      <w:r>
+        <w:t xml:space="preserve"> The </w:t>
+      </w:r>
+      <w:r>
+        <w:t>Ensemble</w:t>
+      </w:r>
+      <w:r>
+        <w:t xml:space="preserve"> method had the lowest median test error (0.130).</w:t>
       </w:r>
     </w:p>
     <w:p/>
@@ -1587,56 +1725,86 @@
       </w:r>
     </w:p>
     <w:p>
-      <w:r>
-        <w:t xml:space="preserve">The stacking ensemble method had the lowest median test error (0.130), so it was chosen as the method to make predictions on the test set.  </w:t>
-      </w:r>
-      <w:r>
-        <w:t>This method used the average predicted log sale price between the Lasso and Random Forest methods. Lasso</w:t>
-      </w:r>
-      <w:r>
-        <w:t xml:space="preserve"> was included in the ensemble because it had the lowest median test error (0.134) among the linear methods</w:t>
+      <w:pPr>
+        <w:rPr>
+          <w:sz w:val="20"/>
+          <w:szCs w:val="20"/>
+        </w:rPr>
+      </w:pPr>
+      <w:r>
+        <w:rPr>
+          <w:sz w:val="20"/>
+          <w:szCs w:val="20"/>
+        </w:rPr>
+        <w:t>*</w:t>
+      </w:r>
+      <w:r>
+        <w:rPr>
+          <w:sz w:val="20"/>
+          <w:szCs w:val="20"/>
+        </w:rPr>
+        <w:t xml:space="preserve"> </w:t>
+      </w:r>
+      <w:r>
+        <w:rPr>
+          <w:sz w:val="20"/>
+          <w:szCs w:val="20"/>
+          <w:u w:val="single"/>
+        </w:rPr>
+        <w:t>Linear Regression Subset</w:t>
+      </w:r>
+      <w:r>
+        <w:rPr>
+          <w:sz w:val="20"/>
+          <w:szCs w:val="20"/>
+        </w:rPr>
+        <w:t xml:space="preserve">: only used </w:t>
+      </w:r>
+      <w:r>
+        <w:rPr>
+          <w:sz w:val="20"/>
+          <w:szCs w:val="20"/>
+        </w:rPr>
+        <w:t>neighborhood</w:t>
+      </w:r>
+      <w:r>
+        <w:rPr>
+          <w:sz w:val="20"/>
+          <w:szCs w:val="20"/>
+        </w:rPr>
+        <w:t xml:space="preserve"> </w:t>
+      </w:r>
+      <w:r>
+        <w:rPr>
+          <w:sz w:val="20"/>
+          <w:szCs w:val="20"/>
+        </w:rPr>
+        <w:t>and square footage as predictors</w:t>
+      </w:r>
+    </w:p>
+    <w:p>
+      <w:pPr>
+        <w:jc w:val="center"/>
+      </w:pPr>
+    </w:p>
+    <w:p>
+      <w:r>
+        <w:t xml:space="preserve">Table 1 displays the RMSE values on the train and test sets using the optimized </w:t>
+      </w:r>
+      <w:r>
+        <w:t xml:space="preserve">stacking </w:t>
+      </w:r>
+      <w:r>
+        <w:t>ensemble method</w:t>
       </w:r>
       <w:r>
         <w:t xml:space="preserve"> and </w:t>
       </w:r>
       <w:r>
-        <w:t xml:space="preserve">Random </w:t>
-      </w:r>
-      <w:r>
-        <w:t>F</w:t>
-      </w:r>
-      <w:r>
-        <w:t>orest was included because it</w:t>
-      </w:r>
-      <w:r>
-        <w:t xml:space="preserve"> </w:t>
-      </w:r>
-      <w:r>
-        <w:t xml:space="preserve">had similar </w:t>
-      </w:r>
-      <w:r>
-        <w:t xml:space="preserve">skill level to Lasso </w:t>
-      </w:r>
-      <w:r>
-        <w:t xml:space="preserve">but was a nonlinear method </w:t>
-      </w:r>
-      <w:r>
-        <w:t>(0.136)</w:t>
-      </w:r>
-      <w:r>
-        <w:t xml:space="preserve">. </w:t>
-      </w:r>
-    </w:p>
-    <w:p/>
-    <w:p>
-      <w:r>
-        <w:t xml:space="preserve">Table 1 displays the RMSE values on the train and test sets using the optimized ensemble method. </w:t>
-      </w:r>
-      <w:r>
-        <w:t xml:space="preserve">It also includes the </w:t>
-      </w:r>
-      <w:r>
-        <w:t>mean absolute deviation and mean absolute percentage error between the actual vs. predicted sale price on the train data</w:t>
+        <w:t xml:space="preserve">the linear regression subset method, which used square footage and </w:t>
+      </w:r>
+      <w:r>
+        <w:t>neighborhood as predictors</w:t>
       </w:r>
       <w:r>
         <w:t>.</w:t>
@@ -1652,21 +1820,23 @@
         <w:t>Table 1.</w:t>
       </w:r>
       <w:r>
-        <w:t xml:space="preserve"> Ensemble results on full train and test sets</w:t>
+        <w:t xml:space="preserve"> </w:t>
+      </w:r>
+      <w:r>
+        <w:t>RMSE result summary</w:t>
       </w:r>
     </w:p>
     <w:tbl>
       <w:tblPr>
         <w:tblStyle w:val="TableGrid"/>
-        <w:tblW w:w="11129" w:type="dxa"/>
-        <w:tblInd w:w="-905" w:type="dxa"/>
+        <w:tblW w:w="8640" w:type="dxa"/>
+        <w:tblInd w:w="-5" w:type="dxa"/>
         <w:tblLook w:val="04A0" w:firstRow="1" w:lastRow="0" w:firstColumn="1" w:lastColumn="0" w:noHBand="0" w:noVBand="1"/>
       </w:tblPr>
       <w:tblGrid>
-        <w:gridCol w:w="2340"/>
-        <w:gridCol w:w="2610"/>
         <w:gridCol w:w="2970"/>
-        <w:gridCol w:w="3209"/>
+        <w:gridCol w:w="2520"/>
+        <w:gridCol w:w="3150"/>
       </w:tblGrid>
       <w:tr>
         <w:trPr>
@@ -1674,7 +1844,7 @@
         </w:trPr>
         <w:tc>
           <w:tcPr>
-            <w:tcW w:w="2340" w:type="dxa"/>
+            <w:tcW w:w="2970" w:type="dxa"/>
             <w:vAlign w:val="center"/>
           </w:tcPr>
           <w:p>
@@ -1685,7 +1855,7 @@
         </w:tc>
         <w:tc>
           <w:tcPr>
-            <w:tcW w:w="2610" w:type="dxa"/>
+            <w:tcW w:w="2520" w:type="dxa"/>
             <w:vAlign w:val="center"/>
           </w:tcPr>
           <w:p>
@@ -1701,10 +1871,69 @@
                 <w:b/>
                 <w:bCs/>
               </w:rPr>
-              <w:t>RMSE of log sale price</w:t>
+              <w:t>RMSE on Train Set</w:t>
+            </w:r>
+          </w:p>
+          <w:p>
+            <w:pPr>
+              <w:jc w:val="center"/>
+              <w:rPr>
+                <w:b/>
+                <w:bCs/>
+              </w:rPr>
+            </w:pPr>
+            <w:r>
+              <w:rPr>
+                <w:b/>
+                <w:bCs/>
+              </w:rPr>
+              <w:t>(N=1,460)</w:t>
             </w:r>
           </w:p>
         </w:tc>
+        <w:tc>
+          <w:tcPr>
+            <w:tcW w:w="3150" w:type="dxa"/>
+            <w:vAlign w:val="center"/>
+          </w:tcPr>
+          <w:p>
+            <w:pPr>
+              <w:jc w:val="center"/>
+              <w:rPr>
+                <w:b/>
+                <w:bCs/>
+              </w:rPr>
+            </w:pPr>
+            <w:r>
+              <w:rPr>
+                <w:b/>
+                <w:bCs/>
+              </w:rPr>
+              <w:t>RMSE on Test Set</w:t>
+            </w:r>
+          </w:p>
+          <w:p>
+            <w:pPr>
+              <w:jc w:val="center"/>
+              <w:rPr>
+                <w:b/>
+                <w:bCs/>
+              </w:rPr>
+            </w:pPr>
+            <w:r>
+              <w:rPr>
+                <w:b/>
+                <w:bCs/>
+              </w:rPr>
+              <w:t>(N=1,459)</w:t>
+            </w:r>
+          </w:p>
+        </w:tc>
+      </w:tr>
+      <w:tr>
+        <w:trPr>
+          <w:trHeight w:val="422"/>
+        </w:trPr>
         <w:tc>
           <w:tcPr>
             <w:tcW w:w="2970" w:type="dxa"/>
@@ -1723,13 +1952,53 @@
                 <w:b/>
                 <w:bCs/>
               </w:rPr>
-              <w:t>Mean Absolute Deviation*</w:t>
+              <w:t xml:space="preserve">Stacking </w:t>
+            </w:r>
+            <w:r>
+              <w:rPr>
+                <w:b/>
+                <w:bCs/>
+              </w:rPr>
+              <w:t>Ensemble</w:t>
             </w:r>
           </w:p>
         </w:tc>
         <w:tc>
           <w:tcPr>
-            <w:tcW w:w="3209" w:type="dxa"/>
+            <w:tcW w:w="2520" w:type="dxa"/>
+            <w:vAlign w:val="center"/>
+          </w:tcPr>
+          <w:p>
+            <w:pPr>
+              <w:jc w:val="center"/>
+            </w:pPr>
+            <w:r>
+              <w:t>0.0971</w:t>
+            </w:r>
+          </w:p>
+        </w:tc>
+        <w:tc>
+          <w:tcPr>
+            <w:tcW w:w="3150" w:type="dxa"/>
+            <w:vAlign w:val="center"/>
+          </w:tcPr>
+          <w:p>
+            <w:pPr>
+              <w:jc w:val="center"/>
+            </w:pPr>
+            <w:r>
+              <w:t>0.151</w:t>
+            </w:r>
+          </w:p>
+        </w:tc>
+      </w:tr>
+      <w:tr>
+        <w:trPr>
+          <w:trHeight w:val="449"/>
+        </w:trPr>
+        <w:tc>
+          <w:tcPr>
+            <w:tcW w:w="2970" w:type="dxa"/>
             <w:vAlign w:val="center"/>
           </w:tcPr>
           <w:p>
@@ -1745,40 +2014,20 @@
                 <w:b/>
                 <w:bCs/>
               </w:rPr>
-              <w:t>Mean Absolute % Error**</w:t>
+              <w:t>Linear Regression Subset</w:t>
             </w:r>
-          </w:p>
-        </w:tc>
-      </w:tr>
-      <w:tr>
-        <w:trPr>
-          <w:trHeight w:val="422"/>
-        </w:trPr>
-        <w:tc>
-          <w:tcPr>
-            <w:tcW w:w="2340" w:type="dxa"/>
-            <w:vAlign w:val="center"/>
-          </w:tcPr>
-          <w:p>
-            <w:pPr>
-              <w:jc w:val="center"/>
-              <w:rPr>
-                <w:b/>
-                <w:bCs/>
-              </w:rPr>
-            </w:pPr>
             <w:r>
               <w:rPr>
                 <w:b/>
                 <w:bCs/>
               </w:rPr>
-              <w:t>Train Set (N=1,460)</w:t>
+              <w:t>*</w:t>
             </w:r>
           </w:p>
         </w:tc>
         <w:tc>
           <w:tcPr>
-            <w:tcW w:w="2610" w:type="dxa"/>
+            <w:tcW w:w="2520" w:type="dxa"/>
             <w:vAlign w:val="center"/>
           </w:tcPr>
           <w:p>
@@ -1786,13 +2035,13 @@
               <w:jc w:val="center"/>
             </w:pPr>
             <w:r>
-              <w:t>0.09714</w:t>
+              <w:t>0.183</w:t>
             </w:r>
           </w:p>
         </w:tc>
         <w:tc>
           <w:tcPr>
-            <w:tcW w:w="2970" w:type="dxa"/>
+            <w:tcW w:w="3150" w:type="dxa"/>
             <w:vAlign w:val="center"/>
           </w:tcPr>
           <w:p>
@@ -1800,90 +2049,10 @@
               <w:jc w:val="center"/>
             </w:pPr>
             <w:r>
-              <w:t>$12,360.66</w:t>
+              <w:t>0.1</w:t>
             </w:r>
-          </w:p>
-        </w:tc>
-        <w:tc>
-          <w:tcPr>
-            <w:tcW w:w="3209" w:type="dxa"/>
-            <w:vAlign w:val="center"/>
-          </w:tcPr>
-          <w:p>
-            <w:pPr>
-              <w:jc w:val="center"/>
-            </w:pPr>
             <w:r>
-              <w:t>7.02%</w:t>
-            </w:r>
-          </w:p>
-        </w:tc>
-      </w:tr>
-      <w:tr>
-        <w:trPr>
-          <w:trHeight w:val="449"/>
-        </w:trPr>
-        <w:tc>
-          <w:tcPr>
-            <w:tcW w:w="2340" w:type="dxa"/>
-            <w:vAlign w:val="center"/>
-          </w:tcPr>
-          <w:p>
-            <w:pPr>
-              <w:jc w:val="center"/>
-              <w:rPr>
-                <w:b/>
-                <w:bCs/>
-              </w:rPr>
-            </w:pPr>
-            <w:r>
-              <w:rPr>
-                <w:b/>
-                <w:bCs/>
-              </w:rPr>
-              <w:t>Test Set (N=1,459)</w:t>
-            </w:r>
-          </w:p>
-        </w:tc>
-        <w:tc>
-          <w:tcPr>
-            <w:tcW w:w="2610" w:type="dxa"/>
-            <w:vAlign w:val="center"/>
-          </w:tcPr>
-          <w:p>
-            <w:pPr>
-              <w:jc w:val="center"/>
-            </w:pPr>
-            <w:r>
-              <w:t>0.151</w:t>
-            </w:r>
-          </w:p>
-        </w:tc>
-        <w:tc>
-          <w:tcPr>
-            <w:tcW w:w="2970" w:type="dxa"/>
-            <w:vAlign w:val="center"/>
-          </w:tcPr>
-          <w:p>
-            <w:pPr>
-              <w:jc w:val="center"/>
-            </w:pPr>
-            <w:r>
-              <w:t>Unknown</w:t>
-            </w:r>
-          </w:p>
-        </w:tc>
-        <w:tc>
-          <w:tcPr>
-            <w:tcW w:w="3209" w:type="dxa"/>
-            <w:vAlign w:val="center"/>
-          </w:tcPr>
-          <w:p>
-            <w:pPr>
-              <w:jc w:val="center"/>
-            </w:pPr>
-            <w:r>
-              <w:t>Unknown</w:t>
+              <w:t>22</w:t>
             </w:r>
           </w:p>
         </w:tc>
@@ -1891,63 +2060,326 @@
     </w:tbl>
     <w:p>
       <w:r>
-        <w:t xml:space="preserve">* </w:t>
-      </w:r>
-      <w:r>
-        <w:t>Average</w:t>
-      </w:r>
-      <w:r>
-        <w:t xml:space="preserve"> absolute error of:</w:t>
+        <w:t>*</w:t>
+      </w:r>
+      <w:proofErr w:type="gramStart"/>
+      <w:r>
+        <w:t>optimized</w:t>
+      </w:r>
+      <w:proofErr w:type="gramEnd"/>
+      <w:r>
+        <w:t xml:space="preserve"> lasso regression model using square footage and </w:t>
+      </w:r>
+      <w:r>
+        <w:t>neighborhood</w:t>
+      </w:r>
+      <w:r>
+        <w:t xml:space="preserve"> as predictors.</w:t>
+      </w:r>
+    </w:p>
+    <w:p/>
+    <w:p/>
+    <w:p/>
+    <w:p/>
+    <w:p>
+      <w:pPr>
+        <w:pStyle w:val="Heading1"/>
+      </w:pPr>
+      <w:r>
+        <w:lastRenderedPageBreak/>
+        <w:t xml:space="preserve">Discussion and </w:t>
+      </w:r>
+      <w:r>
+        <w:t>Conclusions</w:t>
+      </w:r>
+    </w:p>
+    <w:p/>
+    <w:p>
+      <w:r>
+        <w:t>Accounting for total square footage and neighborhood alone provide</w:t>
+      </w:r>
+      <w:r>
+        <w:t>d</w:t>
+      </w:r>
+      <w:r>
+        <w:t xml:space="preserve"> fairly accurate estimates of a home’s sale price, with a median deviation between predicted and actual sale price of $15,473 (Figure A.1). This value corresponds to roughly a 10% difference in the actual sale price, considering the median value home in the Ames dataset was $160,000.</w:t>
+      </w:r>
+      <w:r>
+        <w:t xml:space="preserve"> However, </w:t>
+      </w:r>
+      <w:r>
+        <w:t>including</w:t>
+      </w:r>
+      <w:r>
+        <w:t xml:space="preserve"> additional home attributes d</w:t>
+      </w:r>
+      <w:r>
+        <w:t>id</w:t>
+      </w:r>
+      <w:r>
+        <w:t xml:space="preserve"> increase prediction accuracy quite noticeably, with the best model able to achieve a median deviation of $8,167 (~ 5% difference on $160,000 home). Some of the most </w:t>
+      </w:r>
+      <w:r>
+        <w:t>relevant variables to sale price in Ames, Iowa</w:t>
       </w:r>
       <w:r>
         <w:t xml:space="preserve"> </w:t>
       </w:r>
       <w:r>
-        <w:t>(</w:t>
-      </w:r>
-      <w:r>
-        <w:t>Actual Sale Price – Predicted Sale Price</w:t>
-      </w:r>
-      <w:r>
-        <w:t xml:space="preserve">) </w:t>
-      </w:r>
-    </w:p>
-    <w:p>
-      <w:r>
-        <w:t xml:space="preserve">** Average </w:t>
-      </w:r>
-      <w:r>
-        <w:t xml:space="preserve">absolute error </w:t>
-      </w:r>
-      <w:r>
-        <w:t>of</w:t>
-      </w:r>
-      <w:r>
-        <w:t>:</w:t>
-      </w:r>
-      <w:r>
-        <w:t xml:space="preserve"> (Actual Sale Price – Predicted Sale Price)/Actual Sale Price</w:t>
-      </w:r>
-    </w:p>
-    <w:p/>
-    <w:p>
-      <w:pPr>
-        <w:pStyle w:val="Heading1"/>
+        <w:t xml:space="preserve">besides square footage and neighborhood </w:t>
+      </w:r>
+      <w:r>
+        <w:t>a</w:t>
+      </w:r>
+      <w:r>
+        <w:t>ppear to be</w:t>
+      </w:r>
+      <w:r>
+        <w:t xml:space="preserve"> </w:t>
+      </w:r>
+      <w:r>
+        <w:t xml:space="preserve">the </w:t>
+      </w:r>
+      <w:r>
+        <w:t xml:space="preserve">number of bathrooms, year of remodel, kitchen quality, garage size, central air conditioning, </w:t>
+      </w:r>
+      <w:r>
+        <w:t xml:space="preserve">fireplace, zoning classification of sale, and type of sale (Figures A.2 and A.3). </w:t>
+      </w:r>
+    </w:p>
+    <w:p/>
+    <w:p>
+      <w:r>
+        <w:t xml:space="preserve">Monte Carlo cross validation identified linear regression, lasso regression, ridge regression, and random forest as </w:t>
+      </w:r>
+      <w:r>
+        <w:t xml:space="preserve">similar </w:t>
+      </w:r>
+      <w:r>
+        <w:t>methods in predicting home sale price based on RMSE between predicted and actual sale price</w:t>
+      </w:r>
+      <w:r>
+        <w:t xml:space="preserve"> (Figure 3)</w:t>
+      </w:r>
+      <w:r>
+        <w:t>.</w:t>
+      </w:r>
+      <w:r>
+        <w:t xml:space="preserve"> KNN performed particularly poorly (median test error = 0.192), even worse than the linear regression model that used square footage and neighborhood </w:t>
+      </w:r>
+      <w:r>
+        <w:t>as the only</w:t>
+      </w:r>
+      <w:r>
+        <w:t xml:space="preserve"> predictors.</w:t>
+      </w:r>
+      <w:r>
+        <w:t xml:space="preserve"> This poor performance can most likely be attributed to the large number of predictors relative to the sample size, which is particularly </w:t>
+      </w:r>
+      <w:r>
+        <w:t>problematic</w:t>
+      </w:r>
+      <w:r>
+        <w:t xml:space="preserve"> for non-parametric methods like KNN.</w:t>
+      </w:r>
+      <w:r>
+        <w:rPr>
+          <w:vertAlign w:val="superscript"/>
+        </w:rPr>
+        <w:t>3</w:t>
+      </w:r>
+      <w:r>
+        <w:t xml:space="preserve"> Spreading a relatively small dataset (train N = 1,460) across 41 predictor variables results in a phenomenon where a given observation has few neighbors</w:t>
+      </w:r>
+      <w:r>
+        <w:t xml:space="preserve">, </w:t>
+      </w:r>
+      <w:r>
+        <w:t>thus leading to</w:t>
+      </w:r>
+      <w:r>
+        <w:t xml:space="preserve"> a poor prediction</w:t>
+      </w:r>
+      <w:r>
+        <w:t>.</w:t>
+      </w:r>
+      <w:r>
+        <w:t xml:space="preserve"> Prediction results for KNN could most likely have been improved by reducing the number of features to </w:t>
+      </w:r>
+      <w:r>
+        <w:t>a handful of the most relevant</w:t>
+      </w:r>
+      <w:r>
+        <w:t>.</w:t>
+      </w:r>
+    </w:p>
+    <w:p/>
+    <w:p>
+      <w:r>
+        <w:t>Interestingly, averaging the predictions of the Lasso and Random Forest methods (stacking ensemble), resulted in slightly better predictions than any model by itself (Figure 3). This combination was the only one that resulted in better predictions, emphasizing that the models included in the stacking ensemble should be dissimilar in the manner they are created (e.g., linear vs. non-linear) but similar in skill level (e.g., accuracy or RMSE).</w:t>
+      </w:r>
+      <w:r>
+        <w:t xml:space="preserve"> The stacking model could most likely have been improved further by including additional unique models with similar skill level. For example, support vector regression, boosting, and neural networks were not explored in this study due to time limitations. If any of these methods had resulted in similar or better RMSE values relative to Lasso and Random Forest, their inclusion in the stacking ensemble would almost definitely improved prediction accuracy. </w:t>
+      </w:r>
+    </w:p>
+    <w:p/>
+    <w:p>
+      <w:r>
+        <w:t xml:space="preserve">Finally, variables included in the Ames housing dataset that were not explored in this analysis should be </w:t>
+      </w:r>
+      <w:r>
+        <w:t>before</w:t>
+      </w:r>
+      <w:r>
+        <w:t xml:space="preserve"> </w:t>
+      </w:r>
+      <w:r>
+        <w:t>further model development is a</w:t>
+      </w:r>
+      <w:r>
+        <w:t>ttempted</w:t>
+      </w:r>
+      <w:r>
+        <w:t>. The stacking ensemble method resulted in a</w:t>
+      </w:r>
+      <w:r>
+        <w:t>n</w:t>
+      </w:r>
+      <w:r>
+        <w:t xml:space="preserve"> RMSE on the test set of 0.151</w:t>
+      </w:r>
+      <w:r>
+        <w:t>, which ranked 2,752</w:t>
+      </w:r>
+      <w:r>
+        <w:rPr>
+          <w:vertAlign w:val="superscript"/>
+        </w:rPr>
+        <w:t>nd</w:t>
+      </w:r>
+      <w:r>
+        <w:t xml:space="preserve"> out of 4,895 </w:t>
+      </w:r>
+      <w:r>
+        <w:t xml:space="preserve">Kaggle </w:t>
+      </w:r>
+      <w:r>
+        <w:t>submissions</w:t>
+      </w:r>
+      <w:r>
+        <w:t xml:space="preserve"> (Figure A.4)</w:t>
+      </w:r>
+      <w:r>
+        <w:t xml:space="preserve">. Many of the models in the top 100 were using 100+ predicting variables </w:t>
+      </w:r>
+      <w:r>
+        <w:t>whereas only</w:t>
+      </w:r>
+      <w:r>
+        <w:t xml:space="preserve"> 41 </w:t>
+      </w:r>
+      <w:r>
+        <w:t xml:space="preserve">were used in this analysis. </w:t>
+      </w:r>
+      <w:r>
+        <w:t xml:space="preserve">This highlights the need to spend substantial time creating and exploring all possible features </w:t>
+      </w:r>
+      <w:r>
+        <w:t xml:space="preserve">in </w:t>
+      </w:r>
+      <w:r>
+        <w:t xml:space="preserve">a dataset before building models. </w:t>
+      </w:r>
+      <w:r>
+        <w:t>To</w:t>
+      </w:r>
+      <w:r>
+        <w:t xml:space="preserve"> guide feature exploration, observations with </w:t>
+      </w:r>
+      <w:r>
+        <w:t>large</w:t>
+      </w:r>
+      <w:r>
+        <w:t xml:space="preserve"> deviations between actual and predicted sale price should be </w:t>
+      </w:r>
+      <w:r>
+        <w:t xml:space="preserve">isolated and analyzed </w:t>
+      </w:r>
+      <w:r>
+        <w:t xml:space="preserve">to determine if a missing predictor/s is the true cause for the poor </w:t>
+      </w:r>
+      <w:r>
+        <w:t>result</w:t>
+      </w:r>
+      <w:r>
+        <w:t xml:space="preserve"> (Figure A.1).</w:t>
+      </w:r>
+    </w:p>
+    <w:p/>
+    <w:p/>
+    <w:p>
+      <w:pPr>
+        <w:pStyle w:val="Heading2"/>
       </w:pPr>
       <w:r>
         <w:lastRenderedPageBreak/>
-        <w:t>Conclusions</w:t>
-      </w:r>
-    </w:p>
-    <w:p/>
-    <w:p/>
-    <w:p/>
-    <w:p/>
-    <w:p/>
-    <w:p/>
-    <w:p/>
-    <w:p/>
-    <w:p/>
+        <w:t>Lessons I have learned from course</w:t>
+      </w:r>
+    </w:p>
+    <w:p/>
+    <w:p>
+      <w:r>
+        <w:t xml:space="preserve">I have learned that most of your time as a data analyst/scientist will be spent cleaning and exploring the data, especially if the dataset is messy. Between log transformations and creating interaction terms, there </w:t>
+      </w:r>
+      <w:r>
+        <w:t>are</w:t>
+      </w:r>
+      <w:r>
+        <w:t xml:space="preserve"> limitless feature engineering </w:t>
+      </w:r>
+      <w:r>
+        <w:t>opportunities</w:t>
+      </w:r>
+      <w:r>
+        <w:t xml:space="preserve"> with a dataset that contains many predictors.</w:t>
+      </w:r>
+      <w:r>
+        <w:t xml:space="preserve"> </w:t>
+      </w:r>
+    </w:p>
+    <w:p/>
+    <w:p>
+      <w:r>
+        <w:t xml:space="preserve">I also learned that the difference between the most accurate model </w:t>
+      </w:r>
+      <w:r>
+        <w:t>possible</w:t>
+      </w:r>
+      <w:r>
+        <w:t xml:space="preserve"> and a simplistic interpretable model is substantial with regard</w:t>
+      </w:r>
+      <w:r>
+        <w:t>s</w:t>
+      </w:r>
+      <w:r>
+        <w:t xml:space="preserve"> to time spent/effort, but often only slightly better with regards to prediction accuracy. </w:t>
+      </w:r>
+      <w:r>
+        <w:t>For example, models in the top 100 had a test RMSE of about 0.10, whereas my model ranked 2,752</w:t>
+      </w:r>
+      <w:r>
+        <w:rPr>
+          <w:vertAlign w:val="superscript"/>
+        </w:rPr>
+        <w:t>nd</w:t>
+      </w:r>
+      <w:r>
+        <w:t xml:space="preserve"> with a test RMSE of 0.151. </w:t>
+      </w:r>
+      <w:r>
+        <w:t>This probably only corresponds to a median deviation in predicted sale price of a few thousand dollars.</w:t>
+      </w:r>
+    </w:p>
     <w:p/>
     <w:p/>
     <w:p/>
@@ -2030,7 +2462,19 @@
           <w:rPr>
             <w:rStyle w:val="Hyperlink"/>
           </w:rPr>
-          <w:t>https://github.com/kylemjonesislanders/GT-7406-StatisticalLearning</w:t>
+          <w:t>https://github.com/kyle</w:t>
+        </w:r>
+        <w:r>
+          <w:rPr>
+            <w:rStyle w:val="Hyperlink"/>
+          </w:rPr>
+          <w:t>m</w:t>
+        </w:r>
+        <w:r>
+          <w:rPr>
+            <w:rStyle w:val="Hyperlink"/>
+          </w:rPr>
+          <w:t>jonesislanders/GT-7406-StatisticalLearning</w:t>
         </w:r>
       </w:hyperlink>
     </w:p>
@@ -2091,10 +2535,7 @@
       </w:r>
       <w:proofErr w:type="gramStart"/>
       <w:r>
-        <w:t xml:space="preserve">: </w:t>
-      </w:r>
-      <w:r>
-        <w:t>.</w:t>
+        <w:t>: .</w:t>
       </w:r>
       <w:proofErr w:type="gramEnd"/>
       <w:r>
@@ -2110,10 +2551,7 @@
       </w:r>
       <w:proofErr w:type="spellStart"/>
       <w:r>
-        <w:t>feature_engineering</w:t>
-      </w:r>
-      <w:r>
-        <w:t>.R</w:t>
+        <w:t>feature_engineering.R</w:t>
       </w:r>
       <w:proofErr w:type="spellEnd"/>
     </w:p>
@@ -2153,10 +2591,7 @@
       </w:r>
       <w:proofErr w:type="gramStart"/>
       <w:r>
-        <w:t>model.</w:t>
-      </w:r>
-      <w:r>
-        <w:t>R</w:t>
+        <w:t>model.R</w:t>
       </w:r>
       <w:proofErr w:type="spellEnd"/>
       <w:proofErr w:type="gramEnd"/>
@@ -2173,11 +2608,101 @@
     <w:p/>
     <w:p>
       <w:r>
+        <w:t xml:space="preserve">Figure A.1 contains boxplots of the absolute deviations between predicted and actual sale price for the optimized stacking ensemble method and the linear regression subset, which only used square footage and </w:t>
+      </w:r>
+      <w:r>
+        <w:t>neighborhood</w:t>
+      </w:r>
+      <w:r>
+        <w:t xml:space="preserve"> as predictors. Deviations were only calculated on the train set, since the test set was unlabeled. </w:t>
+      </w:r>
+    </w:p>
+    <w:p/>
+    <w:p>
+      <w:r>
         <w:rPr>
           <w:b/>
           <w:bCs/>
         </w:rPr>
         <w:t>Figure A.1</w:t>
+      </w:r>
+      <w:r>
+        <w:t>. Absolute deviation between predicted and actual sale price</w:t>
+      </w:r>
+      <w:r>
+        <w:t xml:space="preserve"> on train set</w:t>
+      </w:r>
+      <w:r>
+        <w:t>, by model</w:t>
+      </w:r>
+    </w:p>
+    <w:p/>
+    <w:p>
+      <w:r>
+        <w:rPr>
+          <w:noProof/>
+        </w:rPr>
+        <w:drawing>
+          <wp:inline distT="0" distB="0" distL="0" distR="0" wp14:anchorId="04CB4E7E" wp14:editId="068EE52F">
+            <wp:extent cx="5753100" cy="3327400"/>
+            <wp:effectExtent l="0" t="0" r="0" b="0"/>
+            <wp:docPr id="8" name="Graphic 8"/>
+            <wp:cNvGraphicFramePr>
+              <a:graphicFrameLocks xmlns:a="http://schemas.openxmlformats.org/drawingml/2006/main" noChangeAspect="1"/>
+            </wp:cNvGraphicFramePr>
+            <a:graphic xmlns:a="http://schemas.openxmlformats.org/drawingml/2006/main">
+              <a:graphicData uri="http://schemas.openxmlformats.org/drawingml/2006/picture">
+                <pic:pic xmlns:pic="http://schemas.openxmlformats.org/drawingml/2006/picture">
+                  <pic:nvPicPr>
+                    <pic:cNvPr id="1" name=""/>
+                    <pic:cNvPicPr/>
+                  </pic:nvPicPr>
+                  <pic:blipFill>
+                    <a:blip r:embed="rId16">
+                      <a:extLst>
+                        <a:ext uri="{96DAC541-7B7A-43D3-8B79-37D633B846F1}">
+                          <asvg:svgBlip xmlns:asvg="http://schemas.microsoft.com/office/drawing/2016/SVG/main" r:embed="rId17"/>
+                        </a:ext>
+                      </a:extLst>
+                    </a:blip>
+                    <a:stretch>
+                      <a:fillRect/>
+                    </a:stretch>
+                  </pic:blipFill>
+                  <pic:spPr>
+                    <a:xfrm>
+                      <a:off x="0" y="0"/>
+                      <a:ext cx="5753100" cy="3327400"/>
+                    </a:xfrm>
+                    <a:prstGeom prst="rect">
+                      <a:avLst/>
+                    </a:prstGeom>
+                  </pic:spPr>
+                </pic:pic>
+              </a:graphicData>
+            </a:graphic>
+          </wp:inline>
+        </w:drawing>
+      </w:r>
+    </w:p>
+    <w:p/>
+    <w:p/>
+    <w:p/>
+    <w:p>
+      <w:r>
+        <w:rPr>
+          <w:b/>
+          <w:bCs/>
+        </w:rPr>
+        <w:lastRenderedPageBreak/>
+        <w:t>Figure A.</w:t>
+      </w:r>
+      <w:r>
+        <w:rPr>
+          <w:b/>
+          <w:bCs/>
+        </w:rPr>
+        <w:t>2</w:t>
       </w:r>
       <w:r>
         <w:t>: Model coefficients for the final lasso model</w:t>
@@ -2219,7 +2744,7 @@
                     </pic:cNvPicPr>
                   </pic:nvPicPr>
                   <pic:blipFill>
-                    <a:blip r:embed="rId16">
+                    <a:blip r:embed="rId18">
                       <a:extLst>
                         <a:ext uri="{28A0092B-C50C-407E-A947-70E740481C1C}">
                           <a14:useLocalDpi xmlns:a14="http://schemas.microsoft.com/office/drawing/2010/main" val="0"/>
@@ -2255,13 +2780,163 @@
       </w:r>
     </w:p>
     <w:p>
-      <w:r>
+      <w:pPr>
         <w:rPr>
           <w:b/>
           <w:bCs/>
         </w:rPr>
+      </w:pPr>
+    </w:p>
+    <w:p>
+      <w:pPr>
+        <w:rPr>
+          <w:b/>
+          <w:bCs/>
+        </w:rPr>
+      </w:pPr>
+    </w:p>
+    <w:p>
+      <w:pPr>
+        <w:rPr>
+          <w:b/>
+          <w:bCs/>
+        </w:rPr>
+      </w:pPr>
+    </w:p>
+    <w:p>
+      <w:pPr>
+        <w:rPr>
+          <w:b/>
+          <w:bCs/>
+        </w:rPr>
+      </w:pPr>
+    </w:p>
+    <w:p>
+      <w:pPr>
+        <w:rPr>
+          <w:b/>
+          <w:bCs/>
+        </w:rPr>
+      </w:pPr>
+    </w:p>
+    <w:p>
+      <w:pPr>
+        <w:rPr>
+          <w:b/>
+          <w:bCs/>
+        </w:rPr>
+      </w:pPr>
+    </w:p>
+    <w:p>
+      <w:pPr>
+        <w:rPr>
+          <w:b/>
+          <w:bCs/>
+        </w:rPr>
+      </w:pPr>
+    </w:p>
+    <w:p>
+      <w:pPr>
+        <w:rPr>
+          <w:b/>
+          <w:bCs/>
+        </w:rPr>
+      </w:pPr>
+    </w:p>
+    <w:p>
+      <w:pPr>
+        <w:rPr>
+          <w:b/>
+          <w:bCs/>
+        </w:rPr>
+      </w:pPr>
+    </w:p>
+    <w:p>
+      <w:pPr>
+        <w:rPr>
+          <w:b/>
+          <w:bCs/>
+        </w:rPr>
+      </w:pPr>
+    </w:p>
+    <w:p>
+      <w:pPr>
+        <w:rPr>
+          <w:b/>
+          <w:bCs/>
+        </w:rPr>
+      </w:pPr>
+    </w:p>
+    <w:p>
+      <w:pPr>
+        <w:rPr>
+          <w:b/>
+          <w:bCs/>
+        </w:rPr>
+      </w:pPr>
+    </w:p>
+    <w:p>
+      <w:pPr>
+        <w:rPr>
+          <w:b/>
+          <w:bCs/>
+        </w:rPr>
+      </w:pPr>
+    </w:p>
+    <w:p>
+      <w:pPr>
+        <w:rPr>
+          <w:b/>
+          <w:bCs/>
+        </w:rPr>
+      </w:pPr>
+    </w:p>
+    <w:p>
+      <w:pPr>
+        <w:rPr>
+          <w:b/>
+          <w:bCs/>
+        </w:rPr>
+      </w:pPr>
+    </w:p>
+    <w:p>
+      <w:pPr>
+        <w:rPr>
+          <w:b/>
+          <w:bCs/>
+        </w:rPr>
+      </w:pPr>
+    </w:p>
+    <w:p>
+      <w:pPr>
+        <w:rPr>
+          <w:b/>
+          <w:bCs/>
+        </w:rPr>
+      </w:pPr>
+    </w:p>
+    <w:p>
+      <w:r>
+        <w:rPr>
+          <w:b/>
+          <w:bCs/>
+        </w:rPr>
         <w:lastRenderedPageBreak/>
-        <w:t>Figure A.2:</w:t>
+        <w:t>Figure A.</w:t>
+      </w:r>
+      <w:r>
+        <w:rPr>
+          <w:b/>
+          <w:bCs/>
+        </w:rPr>
+        <w:t>3</w:t>
+      </w:r>
+      <w:r>
+        <w:rPr>
+          <w:b/>
+          <w:bCs/>
+        </w:rPr>
+        <w:t>:</w:t>
       </w:r>
       <w:r>
         <w:t xml:space="preserve"> Variable Importance of final Random Forest model</w:t>
@@ -2303,7 +2978,7 @@
                     </pic:cNvPicPr>
                   </pic:nvPicPr>
                   <pic:blipFill>
-                    <a:blip r:embed="rId17">
+                    <a:blip r:embed="rId19">
                       <a:extLst>
                         <a:ext uri="{28A0092B-C50C-407E-A947-70E740481C1C}">
                           <a14:useLocalDpi xmlns:a14="http://schemas.microsoft.com/office/drawing/2010/main" val="0"/>
@@ -2350,6 +3025,88 @@
     <w:p/>
     <w:p/>
     <w:p/>
+    <w:p/>
+    <w:p/>
+    <w:p/>
+    <w:p/>
+    <w:p/>
+    <w:p>
+      <w:r>
+        <w:rPr>
+          <w:b/>
+          <w:bCs/>
+        </w:rPr>
+        <w:lastRenderedPageBreak/>
+        <w:t xml:space="preserve">Figure A.4 </w:t>
+      </w:r>
+      <w:r>
+        <w:t>Kaggle placement result</w:t>
+      </w:r>
+    </w:p>
+    <w:p/>
+    <w:p>
+      <w:r>
+        <w:drawing>
+          <wp:inline distT="0" distB="0" distL="0" distR="0" wp14:anchorId="2AC5A763" wp14:editId="01326419">
+            <wp:extent cx="5943600" cy="2696210"/>
+            <wp:effectExtent l="0" t="0" r="0" b="0"/>
+            <wp:docPr id="3" name="Picture 3" descr="Graphical user interface, text, application, email&#10;&#10;Description automatically generated"/>
+            <wp:cNvGraphicFramePr>
+              <a:graphicFrameLocks xmlns:a="http://schemas.openxmlformats.org/drawingml/2006/main" noChangeAspect="1"/>
+            </wp:cNvGraphicFramePr>
+            <a:graphic xmlns:a="http://schemas.openxmlformats.org/drawingml/2006/main">
+              <a:graphicData uri="http://schemas.openxmlformats.org/drawingml/2006/picture">
+                <pic:pic xmlns:pic="http://schemas.openxmlformats.org/drawingml/2006/picture">
+                  <pic:nvPicPr>
+                    <pic:cNvPr id="3" name="Picture 3" descr="Graphical user interface, text, application, email&#10;&#10;Description automatically generated"/>
+                    <pic:cNvPicPr/>
+                  </pic:nvPicPr>
+                  <pic:blipFill>
+                    <a:blip r:embed="rId20"/>
+                    <a:stretch>
+                      <a:fillRect/>
+                    </a:stretch>
+                  </pic:blipFill>
+                  <pic:spPr>
+                    <a:xfrm>
+                      <a:off x="0" y="0"/>
+                      <a:ext cx="5943600" cy="2696210"/>
+                    </a:xfrm>
+                    <a:prstGeom prst="rect">
+                      <a:avLst/>
+                    </a:prstGeom>
+                  </pic:spPr>
+                </pic:pic>
+              </a:graphicData>
+            </a:graphic>
+          </wp:inline>
+        </w:drawing>
+      </w:r>
+    </w:p>
+    <w:p/>
+    <w:p/>
+    <w:p/>
+    <w:p/>
+    <w:p/>
+    <w:p/>
+    <w:p/>
+    <w:p/>
+    <w:p/>
+    <w:p/>
+    <w:p/>
+    <w:p/>
+    <w:p/>
+    <w:p/>
+    <w:p/>
+    <w:p/>
+    <w:p/>
+    <w:p/>
+    <w:p/>
+    <w:p/>
+    <w:p/>
+    <w:p/>
+    <w:p/>
+    <w:p/>
     <w:p>
       <w:pPr>
         <w:pStyle w:val="Heading1"/>
@@ -2402,11 +3159,61 @@
           <w:rFonts w:cstheme="minorHAnsi"/>
         </w:rPr>
       </w:pPr>
-      <w:r>
-        <w:rPr>
-          <w:rFonts w:cstheme="minorHAnsi"/>
-        </w:rPr>
-        <w:t>https://www.kaggle.com/c/house-prices-advanced-regression-techniques/data</w:t>
+      <w:hyperlink r:id="rId21" w:history="1">
+        <w:r>
+          <w:rPr>
+            <w:rStyle w:val="Hyperlink"/>
+            <w:rFonts w:cstheme="minorHAnsi"/>
+          </w:rPr>
+          <w:t>https://www.kaggle.com/c/house-prices-advanced-regression-techniques/data</w:t>
+        </w:r>
+      </w:hyperlink>
+    </w:p>
+    <w:p>
+      <w:pPr>
+        <w:pStyle w:val="ListParagraph"/>
+        <w:numPr>
+          <w:ilvl w:val="0"/>
+          <w:numId w:val="5"/>
+        </w:numPr>
+        <w:spacing w:before="100" w:beforeAutospacing="1" w:after="100" w:afterAutospacing="1"/>
+        <w:rPr>
+          <w:color w:val="000000"/>
+        </w:rPr>
+      </w:pPr>
+      <w:r>
+        <w:rPr>
+          <w:color w:val="000000"/>
+        </w:rPr>
+        <w:t>James, Gareth.</w:t>
+      </w:r>
+      <w:r>
+        <w:rPr>
+          <w:rFonts w:eastAsia="Times New Roman"/>
+          <w:color w:val="000000"/>
+        </w:rPr>
+        <w:t> </w:t>
+      </w:r>
+      <w:r>
+        <w:rPr>
+          <w:i/>
+          <w:iCs/>
+          <w:color w:val="000000"/>
+        </w:rPr>
+        <w:t>An Introduction to Statistical Learning: With Applications in R</w:t>
+      </w:r>
+      <w:r>
+        <w:rPr>
+          <w:color w:val="000000"/>
+        </w:rPr>
+        <w:t>. Springer, 2017.</w:t>
+      </w:r>
+      <w:r>
+        <w:rPr>
+          <w:rFonts w:eastAsia="Times New Roman"/>
+          <w:color w:val="000000"/>
+        </w:rPr>
+        <w:t> </w:t>
       </w:r>
     </w:p>
     <w:sectPr>
@@ -2460,6 +3267,119 @@
 <file path=word/numbering.xml><?xml version="1.0" encoding="utf-8"?>
 <w:numbering xmlns:wpc="http://schemas.microsoft.com/office/word/2010/wordprocessingCanvas" xmlns:cx="http://schemas.microsoft.com/office/drawing/2014/chartex" xmlns:cx1="http://schemas.microsoft.com/office/drawing/2015/9/8/chartex" xmlns:cx2="http://schemas.microsoft.com/office/drawing/2015/10/21/chartex" xmlns:cx3="http://schemas.microsoft.com/office/drawing/2016/5/9/chartex" xmlns:cx4="http://schemas.microsoft.com/office/drawing/2016/5/10/chartex" xmlns:cx5="http://schemas.microsoft.com/office/drawing/2016/5/11/chartex" xmlns:cx6="http://schemas.microsoft.com/office/drawing/2016/5/12/chartex" xmlns:cx7="http://schemas.microsoft.com/office/drawing/2016/5/13/chartex" xmlns:cx8="http://schemas.microsoft.com/office/drawing/2016/5/14/chartex" xmlns:mc="http://schemas.openxmlformats.org/markup-compatibility/2006" xmlns:aink="http://schemas.microsoft.com/office/drawing/2016/ink" xmlns:am3d="http://schemas.microsoft.com/office/drawing/2017/model3d" xmlns:o="urn:schemas-microsoft-com:office:office" xmlns:r="http://schemas.openxmlformats.org/officeDocument/2006/relationships" xmlns:m="http://schemas.openxmlformats.org/officeDocument/2006/math" xmlns:v="urn:schemas-microsoft-com:vml" xmlns:wp14="http://schemas.microsoft.com/office/word/2010/wordprocessingDrawing" xmlns:wp="http://schemas.openxmlformats.org/drawingml/2006/wordprocessingDrawing" xmlns:w10="urn:schemas-microsoft-com:office:word" xmlns:w="http://schemas.openxmlformats.org/wordprocessingml/2006/main" xmlns:w14="http://schemas.microsoft.com/office/word/2010/wordml" xmlns:w15="http://schemas.microsoft.com/office/word/2012/wordml" xmlns:w16cex="http://schemas.microsoft.com/office/word/2018/wordml/cex" xmlns:w16cid="http://schemas.microsoft.com/office/word/2016/wordml/cid" xmlns:w16="http://schemas.microsoft.com/office/word/2018/wordml" xmlns:w16sdtdh="http://schemas.microsoft.com/office/word/2020/wordml/sdtdatahash" xmlns:w16se="http://schemas.microsoft.com/office/word/2015/wordml/symex" xmlns:wpg="http://schemas.microsoft.com/office/word/2010/wordprocessingGroup" xmlns:wpi="http://schemas.microsoft.com/office/word/2010/wordprocessingInk" xmlns:wne="http://schemas.microsoft.com/office/word/2006/wordml" xmlns:wps="http://schemas.microsoft.com/office/word/2010/wordprocessingShape" mc:Ignorable="w14 w15 w16se w16cid w16 w16cex w16sdtdh wp14">
   <w:abstractNum w:abstractNumId="0" w15:restartNumberingAfterBreak="0">
+    <w:nsid w:val="1643460D"/>
+    <w:multiLevelType w:val="hybridMultilevel"/>
+    <w:tmpl w:val="437EC388"/>
+    <w:lvl w:ilvl="0" w:tplc="04090001">
+      <w:start w:val="3"/>
+      <w:numFmt w:val="bullet"/>
+      <w:lvlText w:val=""/>
+      <w:lvlJc w:val="left"/>
+      <w:pPr>
+        <w:ind w:left="720" w:hanging="360"/>
+      </w:pPr>
+      <w:rPr>
+        <w:rFonts w:ascii="Symbol" w:eastAsia="Times New Roman" w:hAnsi="Symbol" w:cs="Times New Roman" w:hint="default"/>
+      </w:rPr>
+    </w:lvl>
+    <w:lvl w:ilvl="1" w:tplc="04090003" w:tentative="1">
+      <w:start w:val="1"/>
+      <w:numFmt w:val="bullet"/>
+      <w:lvlText w:val="o"/>
+      <w:lvlJc w:val="left"/>
+      <w:pPr>
+        <w:ind w:left="1440" w:hanging="360"/>
+      </w:pPr>
+      <w:rPr>
+        <w:rFonts w:ascii="Courier New" w:hAnsi="Courier New" w:cs="Courier New" w:hint="default"/>
+      </w:rPr>
+    </w:lvl>
+    <w:lvl w:ilvl="2" w:tplc="04090005" w:tentative="1">
+      <w:start w:val="1"/>
+      <w:numFmt w:val="bullet"/>
+      <w:lvlText w:val=""/>
+      <w:lvlJc w:val="left"/>
+      <w:pPr>
+        <w:ind w:left="2160" w:hanging="360"/>
+      </w:pPr>
+      <w:rPr>
+        <w:rFonts w:ascii="Wingdings" w:hAnsi="Wingdings" w:hint="default"/>
+      </w:rPr>
+    </w:lvl>
+    <w:lvl w:ilvl="3" w:tplc="04090001" w:tentative="1">
+      <w:start w:val="1"/>
+      <w:numFmt w:val="bullet"/>
+      <w:lvlText w:val=""/>
+      <w:lvlJc w:val="left"/>
+      <w:pPr>
+        <w:ind w:left="2880" w:hanging="360"/>
+      </w:pPr>
+      <w:rPr>
+        <w:rFonts w:ascii="Symbol" w:hAnsi="Symbol" w:hint="default"/>
+      </w:rPr>
+    </w:lvl>
+    <w:lvl w:ilvl="4" w:tplc="04090003" w:tentative="1">
+      <w:start w:val="1"/>
+      <w:numFmt w:val="bullet"/>
+      <w:lvlText w:val="o"/>
+      <w:lvlJc w:val="left"/>
+      <w:pPr>
+        <w:ind w:left="3600" w:hanging="360"/>
+      </w:pPr>
+      <w:rPr>
+        <w:rFonts w:ascii="Courier New" w:hAnsi="Courier New" w:cs="Courier New" w:hint="default"/>
+      </w:rPr>
+    </w:lvl>
+    <w:lvl w:ilvl="5" w:tplc="04090005" w:tentative="1">
+      <w:start w:val="1"/>
+      <w:numFmt w:val="bullet"/>
+      <w:lvlText w:val=""/>
+      <w:lvlJc w:val="left"/>
+      <w:pPr>
+        <w:ind w:left="4320" w:hanging="360"/>
+      </w:pPr>
+      <w:rPr>
+        <w:rFonts w:ascii="Wingdings" w:hAnsi="Wingdings" w:hint="default"/>
+      </w:rPr>
+    </w:lvl>
+    <w:lvl w:ilvl="6" w:tplc="04090001" w:tentative="1">
+      <w:start w:val="1"/>
+      <w:numFmt w:val="bullet"/>
+      <w:lvlText w:val=""/>
+      <w:lvlJc w:val="left"/>
+      <w:pPr>
+        <w:ind w:left="5040" w:hanging="360"/>
+      </w:pPr>
+      <w:rPr>
+        <w:rFonts w:ascii="Symbol" w:hAnsi="Symbol" w:hint="default"/>
+      </w:rPr>
+    </w:lvl>
+    <w:lvl w:ilvl="7" w:tplc="04090003" w:tentative="1">
+      <w:start w:val="1"/>
+      <w:numFmt w:val="bullet"/>
+      <w:lvlText w:val="o"/>
+      <w:lvlJc w:val="left"/>
+      <w:pPr>
+        <w:ind w:left="5760" w:hanging="360"/>
+      </w:pPr>
+      <w:rPr>
+        <w:rFonts w:ascii="Courier New" w:hAnsi="Courier New" w:cs="Courier New" w:hint="default"/>
+      </w:rPr>
+    </w:lvl>
+    <w:lvl w:ilvl="8" w:tplc="04090005" w:tentative="1">
+      <w:start w:val="1"/>
+      <w:numFmt w:val="bullet"/>
+      <w:lvlText w:val=""/>
+      <w:lvlJc w:val="left"/>
+      <w:pPr>
+        <w:ind w:left="6480" w:hanging="360"/>
+      </w:pPr>
+      <w:rPr>
+        <w:rFonts w:ascii="Wingdings" w:hAnsi="Wingdings" w:hint="default"/>
+      </w:rPr>
+    </w:lvl>
+  </w:abstractNum>
+  <w:abstractNum w:abstractNumId="1" w15:restartNumberingAfterBreak="0">
     <w:nsid w:val="3DEE0BA4"/>
     <w:multiLevelType w:val="hybridMultilevel"/>
     <w:tmpl w:val="80BAEDBA"/>
@@ -2572,7 +3492,7 @@
       </w:rPr>
     </w:lvl>
   </w:abstractNum>
-  <w:abstractNum w:abstractNumId="1" w15:restartNumberingAfterBreak="0">
+  <w:abstractNum w:abstractNumId="2" w15:restartNumberingAfterBreak="0">
     <w:nsid w:val="50AB6BA3"/>
     <w:multiLevelType w:val="hybridMultilevel"/>
     <w:tmpl w:val="29BEC0A0"/>
@@ -2685,7 +3605,7 @@
       </w:rPr>
     </w:lvl>
   </w:abstractNum>
-  <w:abstractNum w:abstractNumId="2" w15:restartNumberingAfterBreak="0">
+  <w:abstractNum w:abstractNumId="3" w15:restartNumberingAfterBreak="0">
     <w:nsid w:val="5FB907AD"/>
     <w:multiLevelType w:val="hybridMultilevel"/>
     <w:tmpl w:val="74288CD6"/>
@@ -2774,7 +3694,120 @@
       </w:pPr>
     </w:lvl>
   </w:abstractNum>
-  <w:abstractNum w:abstractNumId="3" w15:restartNumberingAfterBreak="0">
+  <w:abstractNum w:abstractNumId="4" w15:restartNumberingAfterBreak="0">
+    <w:nsid w:val="674F7EEC"/>
+    <w:multiLevelType w:val="hybridMultilevel"/>
+    <w:tmpl w:val="DC26303C"/>
+    <w:lvl w:ilvl="0" w:tplc="04090001">
+      <w:start w:val="3"/>
+      <w:numFmt w:val="bullet"/>
+      <w:lvlText w:val=""/>
+      <w:lvlJc w:val="left"/>
+      <w:pPr>
+        <w:ind w:left="720" w:hanging="360"/>
+      </w:pPr>
+      <w:rPr>
+        <w:rFonts w:ascii="Symbol" w:eastAsia="Times New Roman" w:hAnsi="Symbol" w:cs="Times New Roman" w:hint="default"/>
+      </w:rPr>
+    </w:lvl>
+    <w:lvl w:ilvl="1" w:tplc="04090003" w:tentative="1">
+      <w:start w:val="1"/>
+      <w:numFmt w:val="bullet"/>
+      <w:lvlText w:val="o"/>
+      <w:lvlJc w:val="left"/>
+      <w:pPr>
+        <w:ind w:left="1440" w:hanging="360"/>
+      </w:pPr>
+      <w:rPr>
+        <w:rFonts w:ascii="Courier New" w:hAnsi="Courier New" w:cs="Courier New" w:hint="default"/>
+      </w:rPr>
+    </w:lvl>
+    <w:lvl w:ilvl="2" w:tplc="04090005" w:tentative="1">
+      <w:start w:val="1"/>
+      <w:numFmt w:val="bullet"/>
+      <w:lvlText w:val=""/>
+      <w:lvlJc w:val="left"/>
+      <w:pPr>
+        <w:ind w:left="2160" w:hanging="360"/>
+      </w:pPr>
+      <w:rPr>
+        <w:rFonts w:ascii="Wingdings" w:hAnsi="Wingdings" w:hint="default"/>
+      </w:rPr>
+    </w:lvl>
+    <w:lvl w:ilvl="3" w:tplc="04090001" w:tentative="1">
+      <w:start w:val="1"/>
+      <w:numFmt w:val="bullet"/>
+      <w:lvlText w:val=""/>
+      <w:lvlJc w:val="left"/>
+      <w:pPr>
+        <w:ind w:left="2880" w:hanging="360"/>
+      </w:pPr>
+      <w:rPr>
+        <w:rFonts w:ascii="Symbol" w:hAnsi="Symbol" w:hint="default"/>
+      </w:rPr>
+    </w:lvl>
+    <w:lvl w:ilvl="4" w:tplc="04090003" w:tentative="1">
+      <w:start w:val="1"/>
+      <w:numFmt w:val="bullet"/>
+      <w:lvlText w:val="o"/>
+      <w:lvlJc w:val="left"/>
+      <w:pPr>
+        <w:ind w:left="3600" w:hanging="360"/>
+      </w:pPr>
+      <w:rPr>
+        <w:rFonts w:ascii="Courier New" w:hAnsi="Courier New" w:cs="Courier New" w:hint="default"/>
+      </w:rPr>
+    </w:lvl>
+    <w:lvl w:ilvl="5" w:tplc="04090005" w:tentative="1">
+      <w:start w:val="1"/>
+      <w:numFmt w:val="bullet"/>
+      <w:lvlText w:val=""/>
+      <w:lvlJc w:val="left"/>
+      <w:pPr>
+        <w:ind w:left="4320" w:hanging="360"/>
+      </w:pPr>
+      <w:rPr>
+        <w:rFonts w:ascii="Wingdings" w:hAnsi="Wingdings" w:hint="default"/>
+      </w:rPr>
+    </w:lvl>
+    <w:lvl w:ilvl="6" w:tplc="04090001" w:tentative="1">
+      <w:start w:val="1"/>
+      <w:numFmt w:val="bullet"/>
+      <w:lvlText w:val=""/>
+      <w:lvlJc w:val="left"/>
+      <w:pPr>
+        <w:ind w:left="5040" w:hanging="360"/>
+      </w:pPr>
+      <w:rPr>
+        <w:rFonts w:ascii="Symbol" w:hAnsi="Symbol" w:hint="default"/>
+      </w:rPr>
+    </w:lvl>
+    <w:lvl w:ilvl="7" w:tplc="04090003" w:tentative="1">
+      <w:start w:val="1"/>
+      <w:numFmt w:val="bullet"/>
+      <w:lvlText w:val="o"/>
+      <w:lvlJc w:val="left"/>
+      <w:pPr>
+        <w:ind w:left="5760" w:hanging="360"/>
+      </w:pPr>
+      <w:rPr>
+        <w:rFonts w:ascii="Courier New" w:hAnsi="Courier New" w:cs="Courier New" w:hint="default"/>
+      </w:rPr>
+    </w:lvl>
+    <w:lvl w:ilvl="8" w:tplc="04090005" w:tentative="1">
+      <w:start w:val="1"/>
+      <w:numFmt w:val="bullet"/>
+      <w:lvlText w:val=""/>
+      <w:lvlJc w:val="left"/>
+      <w:pPr>
+        <w:ind w:left="6480" w:hanging="360"/>
+      </w:pPr>
+      <w:rPr>
+        <w:rFonts w:ascii="Wingdings" w:hAnsi="Wingdings" w:hint="default"/>
+      </w:rPr>
+    </w:lvl>
+  </w:abstractNum>
+  <w:abstractNum w:abstractNumId="5" w15:restartNumberingAfterBreak="0">
     <w:nsid w:val="6CE5525A"/>
     <w:multiLevelType w:val="hybridMultilevel"/>
     <w:tmpl w:val="C2362BCE"/>
@@ -2887,7 +3920,7 @@
       </w:rPr>
     </w:lvl>
   </w:abstractNum>
-  <w:abstractNum w:abstractNumId="4" w15:restartNumberingAfterBreak="0">
+  <w:abstractNum w:abstractNumId="6" w15:restartNumberingAfterBreak="0">
     <w:nsid w:val="75093C5B"/>
     <w:multiLevelType w:val="hybridMultilevel"/>
     <w:tmpl w:val="7E88A05C"/>
@@ -3000,7 +4033,7 @@
       </w:rPr>
     </w:lvl>
   </w:abstractNum>
-  <w:abstractNum w:abstractNumId="5" w15:restartNumberingAfterBreak="0">
+  <w:abstractNum w:abstractNumId="7" w15:restartNumberingAfterBreak="0">
     <w:nsid w:val="752555DE"/>
     <w:multiLevelType w:val="hybridMultilevel"/>
     <w:tmpl w:val="B46639E2"/>
@@ -3114,22 +4147,28 @@
     </w:lvl>
   </w:abstractNum>
   <w:num w:numId="1">
+    <w:abstractNumId w:val="7"/>
+  </w:num>
+  <w:num w:numId="2">
+    <w:abstractNumId w:val="1"/>
+  </w:num>
+  <w:num w:numId="3">
+    <w:abstractNumId w:val="6"/>
+  </w:num>
+  <w:num w:numId="4">
     <w:abstractNumId w:val="5"/>
   </w:num>
-  <w:num w:numId="2">
-    <w:abstractNumId w:val="0"/>
+  <w:num w:numId="5">
+    <w:abstractNumId w:val="3"/>
   </w:num>
-  <w:num w:numId="3">
+  <w:num w:numId="6">
+    <w:abstractNumId w:val="2"/>
+  </w:num>
+  <w:num w:numId="7">
     <w:abstractNumId w:val="4"/>
   </w:num>
-  <w:num w:numId="4">
-    <w:abstractNumId w:val="3"/>
-  </w:num>
-  <w:num w:numId="5">
-    <w:abstractNumId w:val="2"/>
-  </w:num>
-  <w:num w:numId="6">
-    <w:abstractNumId w:val="1"/>
+  <w:num w:numId="8">
+    <w:abstractNumId w:val="0"/>
   </w:num>
 </w:numbering>
 </file>
@@ -3745,6 +4784,23 @@
       <w:spacing w:before="100" w:beforeAutospacing="1" w:after="100" w:afterAutospacing="1"/>
     </w:pPr>
   </w:style>
+  <w:style w:type="character" w:customStyle="1" w:styleId="apple-converted-space">
+    <w:name w:val="apple-converted-space"/>
+    <w:basedOn w:val="DefaultParagraphFont"/>
+    <w:rsid w:val="00963154"/>
+  </w:style>
+  <w:style w:type="character" w:styleId="FollowedHyperlink">
+    <w:name w:val="FollowedHyperlink"/>
+    <w:basedOn w:val="DefaultParagraphFont"/>
+    <w:uiPriority w:val="99"/>
+    <w:semiHidden/>
+    <w:unhideWhenUsed/>
+    <w:rsid w:val="00297C79"/>
+    <w:rPr>
+      <w:color w:val="954F72" w:themeColor="followedHyperlink"/>
+      <w:u w:val="single"/>
+    </w:rPr>
+  </w:style>
 </w:styles>
 </file>
 

</xml_diff>

<commit_message>
update to written report
</commit_message>
<xml_diff>
--- a/course_project/submissions/Written_Report.docx
+++ b/course_project/submissions/Written_Report.docx
@@ -400,25 +400,73 @@
     <w:p/>
     <w:p>
       <w:r>
-        <w:t>This analysis presents prediction methods for the sale price of residential properties in Ames, Iowa between 2006 and 2010. The primary focus was exploring the possible improvement in prediction accuracy by including lesser-known hous</w:t>
+        <w:t xml:space="preserve">This analysis </w:t>
+      </w:r>
+      <w:r>
+        <w:t>discusses</w:t>
+      </w:r>
+      <w:r>
+        <w:t xml:space="preserve"> </w:t>
+      </w:r>
+      <w:r>
+        <w:t>statistical learning</w:t>
+      </w:r>
+      <w:r>
+        <w:t xml:space="preserve"> methods </w:t>
+      </w:r>
+      <w:r>
+        <w:t>to predict</w:t>
+      </w:r>
+      <w:r>
+        <w:t xml:space="preserve"> the sale price of residential properties in Ames, Iowa between 2006 and 2010</w:t>
+      </w:r>
+      <w:r>
+        <w:t xml:space="preserve"> using commonly known (e.g., square footage, neighborhood) </w:t>
+      </w:r>
+      <w:r>
+        <w:t>and</w:t>
+      </w:r>
+      <w:r>
+        <w:t xml:space="preserve"> lesser-known </w:t>
+      </w:r>
+      <w:r>
+        <w:t>predictors</w:t>
+      </w:r>
+      <w:r>
+        <w:t xml:space="preserve"> (e.g., zoning classification)</w:t>
+      </w:r>
+      <w:r>
+        <w:t xml:space="preserve">. Final models </w:t>
+      </w:r>
+      <w:r>
+        <w:t>contained</w:t>
+      </w:r>
+      <w:r>
+        <w:t xml:space="preserve"> 41 predictor variables pertaining to roughly 25 hous</w:t>
       </w:r>
       <w:r>
         <w:t>ing</w:t>
       </w:r>
       <w:r>
-        <w:t xml:space="preserve"> attributes </w:t>
-      </w:r>
-      <w:r>
-        <w:t>with the</w:t>
-      </w:r>
-      <w:r>
-        <w:t xml:space="preserve"> most common (square footage and neighborhood). Final models encompassed 41 predictor variables pertaining to roughly 25 hous</w:t>
-      </w:r>
-      <w:r>
-        <w:t>ing</w:t>
-      </w:r>
-      <w:r>
-        <w:t xml:space="preserve"> attributes. The best model consisted of averaging the prediction between an optimized Random Forest model and optimized Lasso model, referred to as the stacking ensemble in th</w:t>
+        <w:t xml:space="preserve"> attributes. The best model consisted of averaging the prediction</w:t>
+      </w:r>
+      <w:r>
+        <w:t>s</w:t>
+      </w:r>
+      <w:r>
+        <w:t xml:space="preserve"> </w:t>
+      </w:r>
+      <w:r>
+        <w:t xml:space="preserve">of </w:t>
+      </w:r>
+      <w:r>
+        <w:t xml:space="preserve">an optimized Random Forest model and </w:t>
+      </w:r>
+      <w:r>
+        <w:t xml:space="preserve">an </w:t>
+      </w:r>
+      <w:r>
+        <w:t>optimized Lasso model, referred to as the stacking ensemble in th</w:t>
       </w:r>
       <w:r>
         <w:t>is</w:t>
@@ -433,31 +481,28 @@
         <w:t xml:space="preserve"> </w:t>
       </w:r>
       <w:r>
-        <w:t>had a train RMSE of 0.0971 between the predicted log sale price and actual log sale price</w:t>
-      </w:r>
-      <w:r>
-        <w:t>, which corresponded to a median deviation of $</w:t>
-      </w:r>
-      <w:r>
-        <w:t>8,167</w:t>
-      </w:r>
-      <w:r>
-        <w:t xml:space="preserve"> in absolute price. For comparison, a Lasso model using only square footage and neighborhood </w:t>
+        <w:t>had a</w:t>
+      </w:r>
+      <w:r>
+        <w:t xml:space="preserve"> train set</w:t>
+      </w:r>
+      <w:r>
+        <w:t xml:space="preserve"> RMSE of 0.0971 between the predicted log sale price and actual log sale price</w:t>
+      </w:r>
+      <w:r>
+        <w:t xml:space="preserve">, which corresponded to a median deviation of $8,167 in absolute price. For comparison, a Lasso model using only square footage and neighborhood </w:t>
       </w:r>
       <w:r>
         <w:t xml:space="preserve">as predictors </w:t>
       </w:r>
       <w:r>
-        <w:t xml:space="preserve">had a median deviation of </w:t>
-      </w:r>
-      <w:r>
-        <w:t>$15,473</w:t>
-      </w:r>
-      <w:r>
-        <w:t xml:space="preserve">. The stacking ensemble had a test RMSE of 0.151 on an unlabeled dataset, which ranked </w:t>
-      </w:r>
-      <w:r>
-        <w:t>2,752</w:t>
+        <w:t xml:space="preserve">had a median deviation of $15,473. The stacking ensemble had a test RMSE of 0.151 on an unlabeled </w:t>
+      </w:r>
+      <w:r>
+        <w:t xml:space="preserve">test </w:t>
+      </w:r>
+      <w:r>
+        <w:t>set, which ranked 2,752</w:t>
       </w:r>
       <w:r>
         <w:rPr>
@@ -466,10 +511,7 @@
         <w:t>nd</w:t>
       </w:r>
       <w:r>
-        <w:t xml:space="preserve"> out of 4,895</w:t>
-      </w:r>
-      <w:r>
-        <w:t xml:space="preserve"> among Kaggle submissions.</w:t>
+        <w:t xml:space="preserve"> out of 4,895 among Kaggle submissions.</w:t>
       </w:r>
     </w:p>
     <w:p>
@@ -609,7 +651,13 @@
         <w:t xml:space="preserve">As a result, the Ames housing dataset was the perfect dataset to explore </w:t>
       </w:r>
       <w:r>
-        <w:t xml:space="preserve">less commonly available predictors </w:t>
+        <w:t xml:space="preserve">less commonly available </w:t>
+      </w:r>
+      <w:r>
+        <w:t>house attributes</w:t>
+      </w:r>
+      <w:r>
+        <w:t xml:space="preserve"> </w:t>
       </w:r>
       <w:r>
         <w:t>and</w:t>
@@ -649,6 +697,9 @@
       </w:r>
       <w:r>
         <w:t xml:space="preserve">and </w:t>
+      </w:r>
+      <w:r>
+        <w:t xml:space="preserve">discuss </w:t>
       </w:r>
       <w:r>
         <w:t>the</w:t>
@@ -707,7 +758,13 @@
         <w:t>dataset</w:t>
       </w:r>
       <w:r>
-        <w:t xml:space="preserve"> composed of a training set (N = 1,460) and a test set (N = 1,459), each containing 80 predictor columns</w:t>
+        <w:t xml:space="preserve"> composed of a training set (N = 1,460) and a</w:t>
+      </w:r>
+      <w:r>
+        <w:t>m unlabeled</w:t>
+      </w:r>
+      <w:r>
+        <w:t xml:space="preserve"> test set (N = 1,459), each containing 80 predictor columns</w:t>
       </w:r>
       <w:r>
         <w:t>:</w:t>
@@ -761,7 +818,13 @@
         <w:t>to make predictions on the unlabeled test set</w:t>
       </w:r>
       <w:r>
-        <w:t>. Predictions</w:t>
+        <w:t xml:space="preserve">. </w:t>
+      </w:r>
+      <w:r>
+        <w:t>Then, p</w:t>
+      </w:r>
+      <w:r>
+        <w:t>redictions</w:t>
       </w:r>
       <w:r>
         <w:t xml:space="preserve"> </w:t>
@@ -776,13 +839,16 @@
         <w:t>uploaded to Kaggle</w:t>
       </w:r>
       <w:r>
-        <w:t xml:space="preserve">, which </w:t>
-      </w:r>
-      <w:r>
-        <w:t xml:space="preserve">subsequently </w:t>
-      </w:r>
-      <w:r>
-        <w:t>computed test error.</w:t>
+        <w:t xml:space="preserve"> so that </w:t>
+      </w:r>
+      <w:r>
+        <w:t>test error</w:t>
+      </w:r>
+      <w:r>
+        <w:t xml:space="preserve"> could be computed</w:t>
+      </w:r>
+      <w:r>
+        <w:t>.</w:t>
       </w:r>
     </w:p>
     <w:p>
@@ -845,10 +911,26 @@
           <w:b/>
           <w:bCs/>
         </w:rPr>
-        <w:t xml:space="preserve">Figure 1. </w:t>
-      </w:r>
-      <w:r>
-        <w:t>Sale price as a function of square footage</w:t>
+        <w:t>Figure 1.</w:t>
+      </w:r>
+      <w:r>
+        <w:t xml:space="preserve"> </w:t>
+      </w:r>
+      <w:r>
+        <w:t>Log</w:t>
+      </w:r>
+      <w:r>
+        <w:rPr>
+          <w:b/>
+          <w:bCs/>
+        </w:rPr>
+        <w:t xml:space="preserve"> </w:t>
+      </w:r>
+      <w:r>
+        <w:t>s</w:t>
+      </w:r>
+      <w:r>
+        <w:t>ale price as a function of square footage</w:t>
       </w:r>
     </w:p>
     <w:p/>
@@ -936,7 +1018,13 @@
         <w:t>neighborhood</w:t>
       </w:r>
       <w:r>
-        <w:t xml:space="preserve"> were:</w:t>
+        <w:t xml:space="preserve"> </w:t>
+      </w:r>
+      <w:r>
+        <w:t xml:space="preserve">in a linear regression model </w:t>
+      </w:r>
+      <w:r>
+        <w:t>were:</w:t>
       </w:r>
     </w:p>
     <w:p/>
@@ -1107,6 +1195,9 @@
         <w:t>included in the models</w:t>
       </w:r>
       <w:r>
+        <w:t xml:space="preserve"> were</w:t>
+      </w:r>
+      <w:r>
         <w:t>:</w:t>
       </w:r>
     </w:p>
@@ -1485,7 +1576,13 @@
         <w:t xml:space="preserve"> models (Figure 3)</w:t>
       </w:r>
       <w:r>
-        <w:t>. As a result, the ensemble method</w:t>
+        <w:t xml:space="preserve">. As a result, the </w:t>
+      </w:r>
+      <w:r>
+        <w:t xml:space="preserve">stacking </w:t>
+      </w:r>
+      <w:r>
+        <w:t>ensemble method</w:t>
       </w:r>
       <w:r>
         <w:t xml:space="preserve"> was used to make predictions on the unlabeled test set</w:t>
@@ -1620,10 +1717,10 @@
         <w:t xml:space="preserve"> The </w:t>
       </w:r>
       <w:r>
-        <w:t>Ensemble</w:t>
-      </w:r>
-      <w:r>
-        <w:t xml:space="preserve"> method had the lowest median test error (0.130).</w:t>
+        <w:t xml:space="preserve">stacking ensemble </w:t>
+      </w:r>
+      <w:r>
+        <w:t>method had the lowest median test error (0.130).</w:t>
       </w:r>
     </w:p>
     <w:p/>
@@ -2105,19 +2202,40 @@
         <w:t xml:space="preserve"> fairly accurate estimates of a home’s sale price, with a median deviation between predicted and actual sale price of $15,473 (Figure A.1). This value corresponds to roughly a 10% difference in the actual sale price, considering the median value home in the Ames dataset was $160,000.</w:t>
       </w:r>
       <w:r>
-        <w:t xml:space="preserve"> However, </w:t>
-      </w:r>
-      <w:r>
-        <w:t>including</w:t>
-      </w:r>
-      <w:r>
-        <w:t xml:space="preserve"> additional home attributes d</w:t>
-      </w:r>
-      <w:r>
-        <w:t>id</w:t>
-      </w:r>
-      <w:r>
-        <w:t xml:space="preserve"> increase prediction accuracy quite noticeably, with the best model able to achieve a median deviation of $8,167 (~ 5% difference on $160,000 home). Some of the most </w:t>
+        <w:t xml:space="preserve"> </w:t>
+      </w:r>
+      <w:r>
+        <w:t>Including</w:t>
+      </w:r>
+      <w:r>
+        <w:t xml:space="preserve"> </w:t>
+      </w:r>
+      <w:r>
+        <w:t xml:space="preserve">multiple </w:t>
+      </w:r>
+      <w:r>
+        <w:t>other</w:t>
+      </w:r>
+      <w:r>
+        <w:t xml:space="preserve"> home attributes i</w:t>
+      </w:r>
+      <w:r>
+        <w:t xml:space="preserve">mproved </w:t>
+      </w:r>
+      <w:r>
+        <w:t>prediction accuracy</w:t>
+      </w:r>
+      <w:r>
+        <w:t xml:space="preserve"> </w:t>
+      </w:r>
+      <w:r>
+        <w:t>slightly</w:t>
+      </w:r>
+      <w:r>
+        <w:t xml:space="preserve">, </w:t>
+      </w:r>
+      <w:r>
+        <w:t xml:space="preserve">with the best model able to achieve a median deviation of $8,167 (~ 5% difference on $160,000 home). Some of the most </w:t>
       </w:r>
       <w:r>
         <w:t>relevant variables to sale price in Ames, Iowa</w:t>
@@ -2165,7 +2283,25 @@
         <w:t>.</w:t>
       </w:r>
       <w:r>
-        <w:t xml:space="preserve"> KNN performed particularly poorly (median test error = 0.192), even worse than the linear regression model that used square footage and neighborhood </w:t>
+        <w:t xml:space="preserve"> KNN performed particularly poorly</w:t>
+      </w:r>
+      <w:r>
+        <w:t xml:space="preserve"> with a</w:t>
+      </w:r>
+      <w:r>
+        <w:t xml:space="preserve"> median test error </w:t>
+      </w:r>
+      <w:r>
+        <w:t>of</w:t>
+      </w:r>
+      <w:r>
+        <w:t xml:space="preserve"> 0.192, </w:t>
+      </w:r>
+      <w:r>
+        <w:t xml:space="preserve">which was </w:t>
+      </w:r>
+      <w:r>
+        <w:t xml:space="preserve">even worse than the linear regression model that used square footage and neighborhood </w:t>
       </w:r>
       <w:r>
         <w:t>as the only</w:t>
@@ -2174,7 +2310,13 @@
         <w:t xml:space="preserve"> predictors.</w:t>
       </w:r>
       <w:r>
-        <w:t xml:space="preserve"> This poor performance can most likely be attributed to the large number of predictors relative to the sample size, which is particularly </w:t>
+        <w:t xml:space="preserve"> This poor performance can most likely be attributed to the large number of predictors relative to the </w:t>
+      </w:r>
+      <w:r>
+        <w:t xml:space="preserve">small </w:t>
+      </w:r>
+      <w:r>
+        <w:t xml:space="preserve">sample size, which is particularly </w:t>
       </w:r>
       <w:r>
         <w:t>problematic</w:t>
@@ -2189,7 +2331,31 @@
         <w:t>3</w:t>
       </w:r>
       <w:r>
-        <w:t xml:space="preserve"> Spreading a relatively small dataset (train N = 1,460) across 41 predictor variables results in a phenomenon where a given observation has few neighbors</w:t>
+        <w:t xml:space="preserve"> Spreading a relatively small dataset (train N = 1,460) across </w:t>
+      </w:r>
+      <w:r>
+        <w:t>many</w:t>
+      </w:r>
+      <w:r>
+        <w:t xml:space="preserve"> predictor variables (</w:t>
+      </w:r>
+      <w:r>
+        <w:t>p=</w:t>
+      </w:r>
+      <w:r>
+        <w:t>41</w:t>
+      </w:r>
+      <w:r>
+        <w:t>)</w:t>
+      </w:r>
+      <w:r>
+        <w:t xml:space="preserve"> </w:t>
+      </w:r>
+      <w:r>
+        <w:t>often</w:t>
+      </w:r>
+      <w:r>
+        <w:t xml:space="preserve"> results in a phenomenon where a given observation has few neighbors</w:t>
       </w:r>
       <w:r>
         <w:t xml:space="preserve">, </w:t>
@@ -2216,16 +2382,31 @@
     <w:p/>
     <w:p>
       <w:r>
-        <w:t>Interestingly, averaging the predictions of the Lasso and Random Forest methods (stacking ensemble), resulted in slightly better predictions than any model by itself (Figure 3). This combination was the only one that resulted in better predictions, emphasizing that the models included in the stacking ensemble should be dissimilar in the manner they are created (e.g., linear vs. non-linear) but similar in skill level (e.g., accuracy or RMSE).</w:t>
-      </w:r>
-      <w:r>
-        <w:t xml:space="preserve"> The stacking model could most likely have been improved further by including additional unique models with similar skill level. For example, support vector regression, boosting, and neural networks were not explored in this study due to time limitations. If any of these methods had resulted in similar or better RMSE values relative to Lasso and Random Forest, their inclusion in the stacking ensemble would almost definitely improved prediction accuracy. </w:t>
-      </w:r>
-    </w:p>
-    <w:p/>
-    <w:p>
-      <w:r>
-        <w:t xml:space="preserve">Finally, variables included in the Ames housing dataset that were not explored in this analysis should be </w:t>
+        <w:t>Interestingly, averaging the predictions of the Lasso and Random Forest methods (stacking ensemble), resulted in slightly better predictions than any model by itself (Figure 3). This combination was the only one that resulted in better predictions, emphasizing that the models included in the stacking ensemble should be dissimilar in the manner they are created (e.g., linear vs. non-linear) but similar in skill level (e.g., RMSE).</w:t>
+      </w:r>
+      <w:r>
+        <w:t xml:space="preserve"> The stacking model could most likely have been improved further by including additional unique models with similar skill level. For example, support vector regression, boosting, and neural networks were not explored in this study due to time limitations. If any of these methods had resulted in similar or better RMSE relative to Lasso and Random Forest, their inclusion in the stacking ensemble </w:t>
+      </w:r>
+      <w:r>
+        <w:t xml:space="preserve">may have </w:t>
+      </w:r>
+      <w:r>
+        <w:t xml:space="preserve">improved prediction </w:t>
+      </w:r>
+      <w:r>
+        <w:t>performance</w:t>
+      </w:r>
+      <w:r>
+        <w:t xml:space="preserve">. </w:t>
+      </w:r>
+    </w:p>
+    <w:p/>
+    <w:p>
+      <w:r>
+        <w:t>Variables</w:t>
+      </w:r>
+      <w:r>
+        <w:t xml:space="preserve"> included in the Ames housing dataset that were not explored in this analysis should be </w:t>
       </w:r>
       <w:r>
         <w:t>before</w:t>
@@ -2240,7 +2421,7 @@
         <w:t>ttempted</w:t>
       </w:r>
       <w:r>
-        <w:t>. The stacking ensemble method resulted in a</w:t>
+        <w:t>. The stacking ensemble resulted in a</w:t>
       </w:r>
       <w:r>
         <w:t>n</w:t>
@@ -2306,7 +2487,13 @@
         <w:t xml:space="preserve">isolated and analyzed </w:t>
       </w:r>
       <w:r>
-        <w:t xml:space="preserve">to determine if a missing predictor/s is the true cause for the poor </w:t>
+        <w:t xml:space="preserve">to determine if a missing predictor/s is the cause </w:t>
+      </w:r>
+      <w:r>
+        <w:t>of</w:t>
+      </w:r>
+      <w:r>
+        <w:t xml:space="preserve"> the poor </w:t>
       </w:r>
       <w:r>
         <w:t>result</w:t>
@@ -2315,6 +2502,7 @@
         <w:t xml:space="preserve"> (Figure A.1).</w:t>
       </w:r>
     </w:p>
+    <w:p/>
     <w:p/>
     <w:p/>
     <w:p>
@@ -2325,6 +2513,9 @@
         <w:lastRenderedPageBreak/>
         <w:t>Lessons I have learned from course</w:t>
       </w:r>
+      <w:r>
+        <w:t xml:space="preserve"> project</w:t>
+      </w:r>
     </w:p>
     <w:p/>
     <w:p>
@@ -2344,6 +2535,18 @@
         <w:t xml:space="preserve"> with a dataset that contains many predictors.</w:t>
       </w:r>
       <w:r>
+        <w:t xml:space="preserve"> Including all relevant features, or creating relevant feature from existing ones, seems to improve prediction accuracy to a greater degree than exploring alternative </w:t>
+      </w:r>
+      <w:r>
+        <w:t xml:space="preserve">statistical </w:t>
+      </w:r>
+      <w:r>
+        <w:t>learning methods</w:t>
+      </w:r>
+      <w:r>
+        <w:t>.</w:t>
+      </w:r>
+      <w:r>
         <w:t xml:space="preserve"> </w:t>
       </w:r>
     </w:p>
@@ -2362,7 +2565,13 @@
         <w:t>s</w:t>
       </w:r>
       <w:r>
-        <w:t xml:space="preserve"> to time spent/effort, but often only slightly better with regards to prediction accuracy. </w:t>
+        <w:t xml:space="preserve"> to time spent/effort, but </w:t>
+      </w:r>
+      <w:r>
+        <w:t>marginal</w:t>
+      </w:r>
+      <w:r>
+        <w:t xml:space="preserve"> with regards to prediction accuracy. </w:t>
       </w:r>
       <w:r>
         <w:t>For example, models in the top 100 had a test RMSE of about 0.10, whereas my model ranked 2,752</w:t>
@@ -2380,8 +2589,6 @@
         <w:t>This probably only corresponds to a median deviation in predicted sale price of a few thousand dollars.</w:t>
       </w:r>
     </w:p>
-    <w:p/>
-    <w:p/>
     <w:p/>
     <w:p/>
     <w:p/>
@@ -2462,19 +2669,7 @@
           <w:rPr>
             <w:rStyle w:val="Hyperlink"/>
           </w:rPr>
-          <w:t>https://github.com/kyle</w:t>
-        </w:r>
-        <w:r>
-          <w:rPr>
-            <w:rStyle w:val="Hyperlink"/>
-          </w:rPr>
-          <w:t>m</w:t>
-        </w:r>
-        <w:r>
-          <w:rPr>
-            <w:rStyle w:val="Hyperlink"/>
-          </w:rPr>
-          <w:t>jonesislanders/GT-7406-StatisticalLearning</w:t>
+          <w:t>https://github.com/kylemjonesislanders/GT-7406-StatisticalLearning</w:t>
         </w:r>
       </w:hyperlink>
     </w:p>
@@ -3046,6 +3241,9 @@
     <w:p/>
     <w:p>
       <w:r>
+        <w:rPr>
+          <w:noProof/>
+        </w:rPr>
         <w:drawing>
           <wp:inline distT="0" distB="0" distL="0" distR="0" wp14:anchorId="2AC5A763" wp14:editId="01326419">
             <wp:extent cx="5943600" cy="2696210"/>
@@ -3217,6 +3415,8 @@
       </w:r>
     </w:p>
     <w:sectPr>
+      <w:footerReference w:type="even" r:id="rId22"/>
+      <w:footerReference w:type="default" r:id="rId23"/>
       <w:pgSz w:w="12240" w:h="15840"/>
       <w:pgMar w:top="1440" w:right="1440" w:bottom="1440" w:left="1440" w:header="720" w:footer="720" w:gutter="0"/>
       <w:cols w:space="720"/>
@@ -3243,6 +3443,123 @@
     </w:p>
   </w:endnote>
 </w:endnotes>
+</file>
+
+<file path=word/footer1.xml><?xml version="1.0" encoding="utf-8"?>
+<w:ftr xmlns:wpc="http://schemas.microsoft.com/office/word/2010/wordprocessingCanvas" xmlns:cx="http://schemas.microsoft.com/office/drawing/2014/chartex" xmlns:cx1="http://schemas.microsoft.com/office/drawing/2015/9/8/chartex" xmlns:cx2="http://schemas.microsoft.com/office/drawing/2015/10/21/chartex" xmlns:cx3="http://schemas.microsoft.com/office/drawing/2016/5/9/chartex" xmlns:cx4="http://schemas.microsoft.com/office/drawing/2016/5/10/chartex" xmlns:cx5="http://schemas.microsoft.com/office/drawing/2016/5/11/chartex" xmlns:cx6="http://schemas.microsoft.com/office/drawing/2016/5/12/chartex" xmlns:cx7="http://schemas.microsoft.com/office/drawing/2016/5/13/chartex" xmlns:cx8="http://schemas.microsoft.com/office/drawing/2016/5/14/chartex" xmlns:mc="http://schemas.openxmlformats.org/markup-compatibility/2006" xmlns:aink="http://schemas.microsoft.com/office/drawing/2016/ink" xmlns:am3d="http://schemas.microsoft.com/office/drawing/2017/model3d" xmlns:o="urn:schemas-microsoft-com:office:office" xmlns:r="http://schemas.openxmlformats.org/officeDocument/2006/relationships" xmlns:m="http://schemas.openxmlformats.org/officeDocument/2006/math" xmlns:v="urn:schemas-microsoft-com:vml" xmlns:wp14="http://schemas.microsoft.com/office/word/2010/wordprocessingDrawing" xmlns:wp="http://schemas.openxmlformats.org/drawingml/2006/wordprocessingDrawing" xmlns:w10="urn:schemas-microsoft-com:office:word" xmlns:w="http://schemas.openxmlformats.org/wordprocessingml/2006/main" xmlns:w14="http://schemas.microsoft.com/office/word/2010/wordml" xmlns:w15="http://schemas.microsoft.com/office/word/2012/wordml" xmlns:w16cex="http://schemas.microsoft.com/office/word/2018/wordml/cex" xmlns:w16cid="http://schemas.microsoft.com/office/word/2016/wordml/cid" xmlns:w16="http://schemas.microsoft.com/office/word/2018/wordml" xmlns:w16sdtdh="http://schemas.microsoft.com/office/word/2020/wordml/sdtdatahash" xmlns:w16se="http://schemas.microsoft.com/office/word/2015/wordml/symex" xmlns:wpg="http://schemas.microsoft.com/office/word/2010/wordprocessingGroup" xmlns:wpi="http://schemas.microsoft.com/office/word/2010/wordprocessingInk" xmlns:wne="http://schemas.microsoft.com/office/word/2006/wordml" xmlns:wps="http://schemas.microsoft.com/office/word/2010/wordprocessingShape" mc:Ignorable="w14 w15 w16se w16cid w16 w16cex w16sdtdh wp14">
+  <w:sdt>
+    <w:sdtPr>
+      <w:rPr>
+        <w:rStyle w:val="PageNumber"/>
+      </w:rPr>
+      <w:id w:val="-1215422415"/>
+      <w:docPartObj>
+        <w:docPartGallery w:val="Page Numbers (Bottom of Page)"/>
+        <w:docPartUnique/>
+      </w:docPartObj>
+    </w:sdtPr>
+    <w:sdtContent>
+      <w:p>
+        <w:pPr>
+          <w:pStyle w:val="Footer"/>
+          <w:framePr w:wrap="none" w:vAnchor="text" w:hAnchor="margin" w:xAlign="right" w:y="1"/>
+          <w:rPr>
+            <w:rStyle w:val="PageNumber"/>
+          </w:rPr>
+        </w:pPr>
+        <w:r>
+          <w:rPr>
+            <w:rStyle w:val="PageNumber"/>
+          </w:rPr>
+          <w:fldChar w:fldCharType="begin"/>
+        </w:r>
+        <w:r>
+          <w:rPr>
+            <w:rStyle w:val="PageNumber"/>
+          </w:rPr>
+          <w:instrText xml:space="preserve"> PAGE </w:instrText>
+        </w:r>
+        <w:r>
+          <w:rPr>
+            <w:rStyle w:val="PageNumber"/>
+          </w:rPr>
+          <w:fldChar w:fldCharType="end"/>
+        </w:r>
+      </w:p>
+    </w:sdtContent>
+  </w:sdt>
+  <w:p>
+    <w:pPr>
+      <w:pStyle w:val="Footer"/>
+      <w:ind w:right="360"/>
+    </w:pPr>
+  </w:p>
+</w:ftr>
+</file>
+
+<file path=word/footer2.xml><?xml version="1.0" encoding="utf-8"?>
+<w:ftr xmlns:wpc="http://schemas.microsoft.com/office/word/2010/wordprocessingCanvas" xmlns:cx="http://schemas.microsoft.com/office/drawing/2014/chartex" xmlns:cx1="http://schemas.microsoft.com/office/drawing/2015/9/8/chartex" xmlns:cx2="http://schemas.microsoft.com/office/drawing/2015/10/21/chartex" xmlns:cx3="http://schemas.microsoft.com/office/drawing/2016/5/9/chartex" xmlns:cx4="http://schemas.microsoft.com/office/drawing/2016/5/10/chartex" xmlns:cx5="http://schemas.microsoft.com/office/drawing/2016/5/11/chartex" xmlns:cx6="http://schemas.microsoft.com/office/drawing/2016/5/12/chartex" xmlns:cx7="http://schemas.microsoft.com/office/drawing/2016/5/13/chartex" xmlns:cx8="http://schemas.microsoft.com/office/drawing/2016/5/14/chartex" xmlns:mc="http://schemas.openxmlformats.org/markup-compatibility/2006" xmlns:aink="http://schemas.microsoft.com/office/drawing/2016/ink" xmlns:am3d="http://schemas.microsoft.com/office/drawing/2017/model3d" xmlns:o="urn:schemas-microsoft-com:office:office" xmlns:r="http://schemas.openxmlformats.org/officeDocument/2006/relationships" xmlns:m="http://schemas.openxmlformats.org/officeDocument/2006/math" xmlns:v="urn:schemas-microsoft-com:vml" xmlns:wp14="http://schemas.microsoft.com/office/word/2010/wordprocessingDrawing" xmlns:wp="http://schemas.openxmlformats.org/drawingml/2006/wordprocessingDrawing" xmlns:w10="urn:schemas-microsoft-com:office:word" xmlns:w="http://schemas.openxmlformats.org/wordprocessingml/2006/main" xmlns:w14="http://schemas.microsoft.com/office/word/2010/wordml" xmlns:w15="http://schemas.microsoft.com/office/word/2012/wordml" xmlns:w16cex="http://schemas.microsoft.com/office/word/2018/wordml/cex" xmlns:w16cid="http://schemas.microsoft.com/office/word/2016/wordml/cid" xmlns:w16="http://schemas.microsoft.com/office/word/2018/wordml" xmlns:w16sdtdh="http://schemas.microsoft.com/office/word/2020/wordml/sdtdatahash" xmlns:w16se="http://schemas.microsoft.com/office/word/2015/wordml/symex" xmlns:wpg="http://schemas.microsoft.com/office/word/2010/wordprocessingGroup" xmlns:wpi="http://schemas.microsoft.com/office/word/2010/wordprocessingInk" xmlns:wne="http://schemas.microsoft.com/office/word/2006/wordml" xmlns:wps="http://schemas.microsoft.com/office/word/2010/wordprocessingShape" mc:Ignorable="w14 w15 w16se w16cid w16 w16cex w16sdtdh wp14">
+  <w:sdt>
+    <w:sdtPr>
+      <w:rPr>
+        <w:rStyle w:val="PageNumber"/>
+      </w:rPr>
+      <w:id w:val="-2120443576"/>
+      <w:docPartObj>
+        <w:docPartGallery w:val="Page Numbers (Bottom of Page)"/>
+        <w:docPartUnique/>
+      </w:docPartObj>
+    </w:sdtPr>
+    <w:sdtContent>
+      <w:p>
+        <w:pPr>
+          <w:pStyle w:val="Footer"/>
+          <w:framePr w:wrap="none" w:vAnchor="text" w:hAnchor="margin" w:xAlign="right" w:y="1"/>
+          <w:rPr>
+            <w:rStyle w:val="PageNumber"/>
+          </w:rPr>
+        </w:pPr>
+        <w:r>
+          <w:rPr>
+            <w:rStyle w:val="PageNumber"/>
+          </w:rPr>
+          <w:fldChar w:fldCharType="begin"/>
+        </w:r>
+        <w:r>
+          <w:rPr>
+            <w:rStyle w:val="PageNumber"/>
+          </w:rPr>
+          <w:instrText xml:space="preserve"> PAGE </w:instrText>
+        </w:r>
+        <w:r>
+          <w:rPr>
+            <w:rStyle w:val="PageNumber"/>
+          </w:rPr>
+          <w:fldChar w:fldCharType="separate"/>
+        </w:r>
+        <w:r>
+          <w:rPr>
+            <w:rStyle w:val="PageNumber"/>
+            <w:noProof/>
+          </w:rPr>
+          <w:t>1</w:t>
+        </w:r>
+        <w:r>
+          <w:rPr>
+            <w:rStyle w:val="PageNumber"/>
+          </w:rPr>
+          <w:fldChar w:fldCharType="end"/>
+        </w:r>
+      </w:p>
+    </w:sdtContent>
+  </w:sdt>
+  <w:p>
+    <w:pPr>
+      <w:pStyle w:val="Footer"/>
+      <w:ind w:right="360"/>
+    </w:pPr>
+  </w:p>
+</w:ftr>
 </file>
 
 <file path=word/footnotes.xml><?xml version="1.0" encoding="utf-8"?>
@@ -4801,6 +5118,14 @@
       <w:u w:val="single"/>
     </w:rPr>
   </w:style>
+  <w:style w:type="character" w:styleId="PageNumber">
+    <w:name w:val="page number"/>
+    <w:basedOn w:val="DefaultParagraphFont"/>
+    <w:uiPriority w:val="99"/>
+    <w:semiHidden/>
+    <w:unhideWhenUsed/>
+    <w:rsid w:val="00326403"/>
+  </w:style>
 </w:styles>
 </file>
 

</xml_diff>

<commit_message>
update to final written report
</commit_message>
<xml_diff>
--- a/course_project/submissions/Written_Report.docx
+++ b/course_project/submissions/Written_Report.docx
@@ -761,7 +761,10 @@
         <w:t xml:space="preserve"> composed of a training set (N = 1,460) and a</w:t>
       </w:r>
       <w:r>
-        <w:t>m unlabeled</w:t>
+        <w:t>n</w:t>
+      </w:r>
+      <w:r>
+        <w:t xml:space="preserve"> unlabeled</w:t>
       </w:r>
       <w:r>
         <w:t xml:space="preserve"> test set (N = 1,459), each containing 80 predictor columns</w:t>
@@ -2157,15 +2160,7 @@
     </w:tbl>
     <w:p>
       <w:r>
-        <w:t>*</w:t>
-      </w:r>
-      <w:proofErr w:type="gramStart"/>
-      <w:r>
-        <w:t>optimized</w:t>
-      </w:r>
-      <w:proofErr w:type="gramEnd"/>
-      <w:r>
-        <w:t xml:space="preserve"> lasso regression model using square footage and </w:t>
+        <w:t xml:space="preserve">*optimized lasso regression model using square footage and </w:t>
       </w:r>
       <w:r>
         <w:t>neighborhood</w:t>
@@ -2645,15 +2640,7 @@
         <w:t xml:space="preserve">All code and data files for this project can be found on </w:t>
       </w:r>
       <w:r>
-        <w:t xml:space="preserve">my personal </w:t>
-      </w:r>
-      <w:proofErr w:type="spellStart"/>
-      <w:r>
-        <w:t>github</w:t>
-      </w:r>
-      <w:proofErr w:type="spellEnd"/>
-      <w:r>
-        <w:t xml:space="preserve"> account</w:t>
+        <w:t>my personal github account</w:t>
       </w:r>
       <w:r>
         <w:t>:</w:t>
@@ -2693,29 +2680,8 @@
         </w:numPr>
       </w:pPr>
       <w:r>
-        <w:t>Monte Carlo CV code</w:t>
-      </w:r>
-      <w:proofErr w:type="gramStart"/>
-      <w:r>
-        <w:t>: .</w:t>
-      </w:r>
-      <w:proofErr w:type="gramEnd"/>
-      <w:r>
-        <w:t>/</w:t>
-      </w:r>
-      <w:proofErr w:type="spellStart"/>
-      <w:r>
-        <w:t>course_project</w:t>
-      </w:r>
-      <w:proofErr w:type="spellEnd"/>
-      <w:r>
-        <w:t>/modeling/</w:t>
-      </w:r>
-      <w:proofErr w:type="spellStart"/>
-      <w:r>
-        <w:t>monte_carlo.R</w:t>
-      </w:r>
-      <w:proofErr w:type="spellEnd"/>
+        <w:t>Monte Carlo CV code: ./course_project/modeling/monte_carlo.R</w:t>
+      </w:r>
     </w:p>
     <w:p>
       <w:pPr>
@@ -2726,29 +2692,8 @@
         </w:numPr>
       </w:pPr>
       <w:r>
-        <w:t>feature creation/cleaning</w:t>
-      </w:r>
-      <w:proofErr w:type="gramStart"/>
-      <w:r>
-        <w:t>: .</w:t>
-      </w:r>
-      <w:proofErr w:type="gramEnd"/>
-      <w:r>
-        <w:t>/</w:t>
-      </w:r>
-      <w:proofErr w:type="spellStart"/>
-      <w:r>
-        <w:t>course_project</w:t>
-      </w:r>
-      <w:proofErr w:type="spellEnd"/>
-      <w:r>
-        <w:t>/modeling/</w:t>
-      </w:r>
-      <w:proofErr w:type="spellStart"/>
-      <w:r>
-        <w:t>feature_engineering.R</w:t>
-      </w:r>
-      <w:proofErr w:type="spellEnd"/>
+        <w:t>feature creation/cleaning: ./course_project/modeling/feature_engineering.R</w:t>
+      </w:r>
     </w:p>
     <w:p>
       <w:pPr>
@@ -2759,37 +2704,14 @@
         </w:numPr>
       </w:pPr>
       <w:r>
-        <w:t>final model creation:</w:t>
-      </w:r>
-      <w:proofErr w:type="gramStart"/>
-      <w:r>
-        <w:t xml:space="preserve">  .</w:t>
-      </w:r>
-      <w:proofErr w:type="gramEnd"/>
+        <w:t>final model creation:  .</w:t>
+      </w:r>
       <w:r>
         <w:t xml:space="preserve"> </w:t>
       </w:r>
       <w:r>
-        <w:t>/</w:t>
-      </w:r>
-      <w:proofErr w:type="spellStart"/>
-      <w:r>
-        <w:t>course_project</w:t>
-      </w:r>
-      <w:proofErr w:type="spellEnd"/>
-      <w:r>
-        <w:t>/modeling/</w:t>
-      </w:r>
-      <w:proofErr w:type="spellStart"/>
-      <w:r>
-        <w:t>final_</w:t>
-      </w:r>
-      <w:proofErr w:type="gramStart"/>
-      <w:r>
-        <w:t>model.R</w:t>
-      </w:r>
-      <w:proofErr w:type="spellEnd"/>
-      <w:proofErr w:type="gramEnd"/>
+        <w:t>/course_project/modeling/final_model.R</w:t>
+      </w:r>
     </w:p>
     <w:p/>
     <w:p>
@@ -3458,6 +3380,11 @@
         <w:docPartUnique/>
       </w:docPartObj>
     </w:sdtPr>
+    <w:sdtEndPr>
+      <w:rPr>
+        <w:rStyle w:val="PageNumber"/>
+      </w:rPr>
+    </w:sdtEndPr>
     <w:sdtContent>
       <w:p>
         <w:pPr>
@@ -3510,6 +3437,11 @@
         <w:docPartUnique/>
       </w:docPartObj>
     </w:sdtPr>
+    <w:sdtEndPr>
+      <w:rPr>
+        <w:rStyle w:val="PageNumber"/>
+      </w:rPr>
+    </w:sdtEndPr>
     <w:sdtContent>
       <w:p>
         <w:pPr>

</xml_diff>